<commit_message>
changed name from Music Lovers to ItGIGls
</commit_message>
<xml_diff>
--- a/preparation/deliverable.docx
+++ b/preparation/deliverable.docx
@@ -16,7 +16,15 @@
           <w:szCs w:val="28"/>
           <w:lang w:val="en-US"/>
         </w:rPr>
-        <w:t>Music Lovers Mobile Web Application</w:t>
+        <w:t>ItGIGls</w:t>
+      </w:r>
+      <w:r>
+        <w:rPr>
+          <w:sz w:val="28"/>
+          <w:szCs w:val="28"/>
+          <w:lang w:val="en-US"/>
+        </w:rPr>
+        <w:t xml:space="preserve"> Mobile Web Application</w:t>
       </w:r>
     </w:p>
     <w:p>
@@ -135,6 +143,8 @@
           <w:lang w:val="en-US"/>
         </w:rPr>
       </w:pPr>
+      <w:bookmarkStart w:id="0" w:name="_GoBack"/>
+      <w:bookmarkEnd w:id="0"/>
     </w:p>
     <w:p>
       <w:pPr>
@@ -160,7 +170,6 @@
           <w:lang w:val="en-US"/>
         </w:rPr>
       </w:pPr>
-      <w:bookmarkStart w:id="0" w:name="_GoBack"/>
       <w:r>
         <w:rPr>
           <w:lang w:val="en-US"/>
@@ -254,7 +263,6 @@
         <w:t>Sara writes to the chat that she is a few minutes late… and her web connection is not the best at the moment.</w:t>
       </w:r>
     </w:p>
-    <w:bookmarkEnd w:id="0"/>
     <w:p>
       <w:pPr>
         <w:rPr>

</xml_diff>

<commit_message>
added UI flow diagram to Deliverables worddoc
</commit_message>
<xml_diff>
--- a/preparation/deliverable.docx
+++ b/preparation/deliverable.docx
@@ -4,7 +4,9 @@
   <w:body>
     <w:p>
       <w:pPr>
-        <w:rPr>
+        <w:spacing w:after="0" w:line="240" w:lineRule="auto"/>
+        <w:rPr>
+          <w:b/>
           <w:sz w:val="28"/>
           <w:szCs w:val="28"/>
           <w:lang w:val="en-US"/>
@@ -12,6 +14,7 @@
       </w:pPr>
       <w:r>
         <w:rPr>
+          <w:b/>
           <w:sz w:val="28"/>
           <w:szCs w:val="28"/>
           <w:lang w:val="en-US"/>
@@ -20,6 +23,7 @@
       </w:r>
       <w:r>
         <w:rPr>
+          <w:b/>
           <w:sz w:val="28"/>
           <w:szCs w:val="28"/>
           <w:lang w:val="en-US"/>
@@ -29,19 +33,31 @@
     </w:p>
     <w:p>
       <w:pPr>
-        <w:rPr>
-          <w:lang w:val="en-US"/>
-        </w:rPr>
-      </w:pPr>
-    </w:p>
-    <w:p>
-      <w:pPr>
-        <w:rPr>
-          <w:lang w:val="en-US"/>
-        </w:rPr>
-      </w:pPr>
-      <w:r>
-        <w:rPr>
+        <w:spacing w:after="0" w:line="240" w:lineRule="auto"/>
+        <w:rPr>
+          <w:lang w:val="en-US"/>
+        </w:rPr>
+      </w:pPr>
+    </w:p>
+    <w:p>
+      <w:pPr>
+        <w:spacing w:after="0" w:line="240" w:lineRule="auto"/>
+        <w:rPr>
+          <w:lang w:val="en-US"/>
+        </w:rPr>
+      </w:pPr>
+    </w:p>
+    <w:p>
+      <w:pPr>
+        <w:spacing w:after="0" w:line="240" w:lineRule="auto"/>
+        <w:rPr>
+          <w:u w:val="single"/>
+          <w:lang w:val="en-US"/>
+        </w:rPr>
+      </w:pPr>
+      <w:r>
+        <w:rPr>
+          <w:u w:val="single"/>
           <w:lang w:val="en-US"/>
         </w:rPr>
         <w:t>Personas:</w:t>
@@ -54,6 +70,7 @@
           <w:ilvl w:val="0"/>
           <w:numId w:val="1"/>
         </w:numPr>
+        <w:spacing w:after="0" w:line="240" w:lineRule="auto"/>
         <w:rPr>
           <w:lang w:val="en-US"/>
         </w:rPr>
@@ -72,6 +89,7 @@
           <w:ilvl w:val="0"/>
           <w:numId w:val="1"/>
         </w:numPr>
+        <w:spacing w:after="0" w:line="240" w:lineRule="auto"/>
         <w:rPr>
           <w:lang w:val="en-US"/>
         </w:rPr>
@@ -90,6 +108,7 @@
           <w:ilvl w:val="0"/>
           <w:numId w:val="1"/>
         </w:numPr>
+        <w:spacing w:after="0" w:line="240" w:lineRule="auto"/>
         <w:rPr>
           <w:lang w:val="en-US"/>
         </w:rPr>
@@ -108,6 +127,7 @@
           <w:ilvl w:val="0"/>
           <w:numId w:val="1"/>
         </w:numPr>
+        <w:spacing w:after="0" w:line="240" w:lineRule="auto"/>
         <w:rPr>
           <w:lang w:val="en-US"/>
         </w:rPr>
@@ -126,6 +146,7 @@
           <w:ilvl w:val="0"/>
           <w:numId w:val="1"/>
         </w:numPr>
+        <w:spacing w:after="0" w:line="240" w:lineRule="auto"/>
         <w:rPr>
           <w:lang w:val="en-US"/>
         </w:rPr>
@@ -139,21 +160,23 @@
     </w:p>
     <w:p>
       <w:pPr>
-        <w:rPr>
-          <w:lang w:val="en-US"/>
-        </w:rPr>
-      </w:pPr>
-      <w:bookmarkStart w:id="0" w:name="_GoBack"/>
-      <w:bookmarkEnd w:id="0"/>
-    </w:p>
-    <w:p>
-      <w:pPr>
-        <w:rPr>
-          <w:lang w:val="en-US"/>
-        </w:rPr>
-      </w:pPr>
-      <w:r>
-        <w:rPr>
+        <w:spacing w:after="0" w:line="240" w:lineRule="auto"/>
+        <w:rPr>
+          <w:lang w:val="en-US"/>
+        </w:rPr>
+      </w:pPr>
+    </w:p>
+    <w:p>
+      <w:pPr>
+        <w:spacing w:after="0" w:line="240" w:lineRule="auto"/>
+        <w:rPr>
+          <w:u w:val="single"/>
+          <w:lang w:val="en-US"/>
+        </w:rPr>
+      </w:pPr>
+      <w:r>
+        <w:rPr>
+          <w:u w:val="single"/>
           <w:lang w:val="en-US"/>
         </w:rPr>
         <w:t>Scenarios:</w:t>
@@ -166,6 +189,7 @@
           <w:ilvl w:val="0"/>
           <w:numId w:val="2"/>
         </w:numPr>
+        <w:spacing w:after="0" w:line="240" w:lineRule="auto"/>
         <w:rPr>
           <w:lang w:val="en-US"/>
         </w:rPr>
@@ -198,6 +222,7 @@
           <w:ilvl w:val="0"/>
           <w:numId w:val="2"/>
         </w:numPr>
+        <w:spacing w:after="0" w:line="240" w:lineRule="auto"/>
         <w:rPr>
           <w:lang w:val="en-US"/>
         </w:rPr>
@@ -216,6 +241,7 @@
           <w:ilvl w:val="0"/>
           <w:numId w:val="2"/>
         </w:numPr>
+        <w:spacing w:after="0" w:line="240" w:lineRule="auto"/>
         <w:rPr>
           <w:lang w:val="en-US"/>
         </w:rPr>
@@ -234,6 +260,7 @@
           <w:ilvl w:val="0"/>
           <w:numId w:val="2"/>
         </w:numPr>
+        <w:spacing w:after="0" w:line="240" w:lineRule="auto"/>
         <w:rPr>
           <w:lang w:val="en-US"/>
         </w:rPr>
@@ -252,6 +279,7 @@
           <w:ilvl w:val="0"/>
           <w:numId w:val="2"/>
         </w:numPr>
+        <w:spacing w:after="0" w:line="240" w:lineRule="auto"/>
         <w:rPr>
           <w:lang w:val="en-US"/>
         </w:rPr>
@@ -265,19 +293,23 @@
     </w:p>
     <w:p>
       <w:pPr>
-        <w:rPr>
-          <w:lang w:val="en-US"/>
-        </w:rPr>
-      </w:pPr>
-    </w:p>
-    <w:p>
-      <w:pPr>
-        <w:rPr>
-          <w:lang w:val="en-US"/>
-        </w:rPr>
-      </w:pPr>
-      <w:r>
-        <w:rPr>
+        <w:spacing w:after="0" w:line="240" w:lineRule="auto"/>
+        <w:rPr>
+          <w:lang w:val="en-US"/>
+        </w:rPr>
+      </w:pPr>
+    </w:p>
+    <w:p>
+      <w:pPr>
+        <w:spacing w:after="0" w:line="240" w:lineRule="auto"/>
+        <w:rPr>
+          <w:u w:val="single"/>
+          <w:lang w:val="en-US"/>
+        </w:rPr>
+      </w:pPr>
+      <w:r>
+        <w:rPr>
+          <w:u w:val="single"/>
           <w:lang w:val="en-US"/>
         </w:rPr>
         <w:t>UI flow diagram:</w:t>
@@ -285,39 +317,186 @@
     </w:p>
     <w:p>
       <w:pPr>
-        <w:rPr>
-          <w:lang w:val="en-US"/>
-        </w:rPr>
-      </w:pPr>
-    </w:p>
-    <w:p>
-      <w:pPr>
-        <w:rPr>
-          <w:lang w:val="en-US"/>
-        </w:rPr>
-      </w:pPr>
-      <w:r>
-        <w:rPr>
-          <w:lang w:val="en-US"/>
-        </w:rPr>
+        <w:spacing w:after="0" w:line="240" w:lineRule="auto"/>
+        <w:rPr>
+          <w:u w:val="single"/>
+          <w:lang w:val="en-US"/>
+        </w:rPr>
+      </w:pPr>
+    </w:p>
+    <w:p>
+      <w:pPr>
+        <w:spacing w:after="0" w:line="240" w:lineRule="auto"/>
+        <w:jc w:val="center"/>
+        <w:rPr>
+          <w:lang w:val="en-US"/>
+        </w:rPr>
+      </w:pPr>
+      <w:r>
+        <w:rPr>
+          <w:noProof/>
+          <w:lang w:eastAsia="hu-HU"/>
+        </w:rPr>
+        <w:drawing>
+          <wp:inline distT="0" distB="0" distL="0" distR="0">
+            <wp:extent cx="5760720" cy="5061585"/>
+            <wp:effectExtent l="0" t="0" r="0" b="5715"/>
+            <wp:docPr id="1" name="Kép 1"/>
+            <wp:cNvGraphicFramePr>
+              <a:graphicFrameLocks xmlns:a="http://schemas.openxmlformats.org/drawingml/2006/main" noChangeAspect="1"/>
+            </wp:cNvGraphicFramePr>
+            <a:graphic xmlns:a="http://schemas.openxmlformats.org/drawingml/2006/main">
+              <a:graphicData uri="http://schemas.openxmlformats.org/drawingml/2006/picture">
+                <pic:pic xmlns:pic="http://schemas.openxmlformats.org/drawingml/2006/picture">
+                  <pic:nvPicPr>
+                    <pic:cNvPr id="1" name="ItGIGls_UIflowDiagram.png"/>
+                    <pic:cNvPicPr/>
+                  </pic:nvPicPr>
+                  <pic:blipFill>
+                    <a:blip r:embed="rId7">
+                      <a:extLst>
+                        <a:ext uri="{28A0092B-C50C-407E-A947-70E740481C1C}">
+                          <a14:useLocalDpi xmlns:a14="http://schemas.microsoft.com/office/drawing/2010/main" val="0"/>
+                        </a:ext>
+                      </a:extLst>
+                    </a:blip>
+                    <a:stretch>
+                      <a:fillRect/>
+                    </a:stretch>
+                  </pic:blipFill>
+                  <pic:spPr>
+                    <a:xfrm>
+                      <a:off x="0" y="0"/>
+                      <a:ext cx="5760720" cy="5061585"/>
+                    </a:xfrm>
+                    <a:prstGeom prst="rect">
+                      <a:avLst/>
+                    </a:prstGeom>
+                  </pic:spPr>
+                </pic:pic>
+              </a:graphicData>
+            </a:graphic>
+          </wp:inline>
+        </w:drawing>
+      </w:r>
+    </w:p>
+    <w:p>
+      <w:pPr>
+        <w:spacing w:after="0" w:line="240" w:lineRule="auto"/>
+        <w:rPr>
+          <w:lang w:val="en-US"/>
+        </w:rPr>
+      </w:pPr>
+      <w:bookmarkStart w:id="0" w:name="_GoBack"/>
+      <w:bookmarkEnd w:id="0"/>
+    </w:p>
+    <w:p>
+      <w:pPr>
+        <w:spacing w:after="0" w:line="240" w:lineRule="auto"/>
+        <w:rPr>
+          <w:lang w:val="en-US"/>
+        </w:rPr>
+      </w:pPr>
+      <w:r>
+        <w:rPr>
+          <w:lang w:val="en-US"/>
+        </w:rPr>
+        <w:lastRenderedPageBreak/>
         <w:t>Screen mockups:</w:t>
       </w:r>
     </w:p>
     <w:p>
       <w:pPr>
+        <w:spacing w:after="0" w:line="240" w:lineRule="auto"/>
         <w:rPr>
           <w:lang w:val="en-US"/>
         </w:rPr>
       </w:pPr>
     </w:p>
     <w:sectPr>
+      <w:footerReference w:type="default" r:id="rId8"/>
       <w:pgSz w:w="11906" w:h="16838"/>
-      <w:pgMar w:top="1417" w:right="1417" w:bottom="1417" w:left="1417" w:header="708" w:footer="708" w:gutter="0"/>
+      <w:pgMar w:top="1417" w:right="1417" w:bottom="1417" w:left="1417" w:header="706" w:footer="708" w:gutter="0"/>
       <w:cols w:space="708"/>
       <w:docGrid w:linePitch="360"/>
     </w:sectPr>
   </w:body>
 </w:document>
+</file>
+
+<file path=word/endnotes.xml><?xml version="1.0" encoding="utf-8"?>
+<w:endnotes xmlns:wpc="http://schemas.microsoft.com/office/word/2010/wordprocessingCanvas" xmlns:cx="http://schemas.microsoft.com/office/drawing/2014/chartex" xmlns:mc="http://schemas.openxmlformats.org/markup-compatibility/2006" xmlns:o="urn:schemas-microsoft-com:office:office" xmlns:r="http://schemas.openxmlformats.org/officeDocument/2006/relationships" xmlns:m="http://schemas.openxmlformats.org/officeDocument/2006/math" xmlns:v="urn:schemas-microsoft-com:vml" xmlns:wp14="http://schemas.microsoft.com/office/word/2010/wordprocessingDrawing" xmlns:wp="http://schemas.openxmlformats.org/drawingml/2006/wordprocessingDrawing" xmlns:w10="urn:schemas-microsoft-com:office:word" xmlns:w="http://schemas.openxmlformats.org/wordprocessingml/2006/main" xmlns:w14="http://schemas.microsoft.com/office/word/2010/wordml" xmlns:w15="http://schemas.microsoft.com/office/word/2012/wordml" xmlns:w16se="http://schemas.microsoft.com/office/word/2015/wordml/symex" xmlns:wpg="http://schemas.microsoft.com/office/word/2010/wordprocessingGroup" xmlns:wpi="http://schemas.microsoft.com/office/word/2010/wordprocessingInk" xmlns:wne="http://schemas.microsoft.com/office/word/2006/wordml" xmlns:wps="http://schemas.microsoft.com/office/word/2010/wordprocessingShape" mc:Ignorable="w14 w15 w16se wp14">
+  <w:endnote w:type="separator" w:id="-1">
+    <w:p>
+      <w:pPr>
+        <w:spacing w:after="0" w:line="240" w:lineRule="auto"/>
+      </w:pPr>
+      <w:r>
+        <w:separator/>
+      </w:r>
+    </w:p>
+  </w:endnote>
+  <w:endnote w:type="continuationSeparator" w:id="0">
+    <w:p>
+      <w:pPr>
+        <w:spacing w:after="0" w:line="240" w:lineRule="auto"/>
+      </w:pPr>
+      <w:r>
+        <w:continuationSeparator/>
+      </w:r>
+    </w:p>
+  </w:endnote>
+</w:endnotes>
+</file>
+
+<file path=word/footer1.xml><?xml version="1.0" encoding="utf-8"?>
+<w:ftr xmlns:wpc="http://schemas.microsoft.com/office/word/2010/wordprocessingCanvas" xmlns:cx="http://schemas.microsoft.com/office/drawing/2014/chartex" xmlns:mc="http://schemas.openxmlformats.org/markup-compatibility/2006" xmlns:o="urn:schemas-microsoft-com:office:office" xmlns:r="http://schemas.openxmlformats.org/officeDocument/2006/relationships" xmlns:m="http://schemas.openxmlformats.org/officeDocument/2006/math" xmlns:v="urn:schemas-microsoft-com:vml" xmlns:wp14="http://schemas.microsoft.com/office/word/2010/wordprocessingDrawing" xmlns:wp="http://schemas.openxmlformats.org/drawingml/2006/wordprocessingDrawing" xmlns:w10="urn:schemas-microsoft-com:office:word" xmlns:w="http://schemas.openxmlformats.org/wordprocessingml/2006/main" xmlns:w14="http://schemas.microsoft.com/office/word/2010/wordml" xmlns:w15="http://schemas.microsoft.com/office/word/2012/wordml" xmlns:w16se="http://schemas.microsoft.com/office/word/2015/wordml/symex" xmlns:wpg="http://schemas.microsoft.com/office/word/2010/wordprocessingGroup" xmlns:wpi="http://schemas.microsoft.com/office/word/2010/wordprocessingInk" xmlns:wne="http://schemas.microsoft.com/office/word/2006/wordml" xmlns:wps="http://schemas.microsoft.com/office/word/2010/wordprocessingShape" mc:Ignorable="w14 w15 w16se wp14">
+  <w:p>
+    <w:pPr>
+      <w:pStyle w:val="llb"/>
+    </w:pPr>
+    <w:r>
+      <w:t>ItGIGls Mobile Web Application</w:t>
+    </w:r>
+    <w:r>
+      <w:ptab w:relativeTo="margin" w:alignment="center" w:leader="none"/>
+    </w:r>
+    <w:r>
+      <w:t>Made by: Julia WIlhelm</w:t>
+    </w:r>
+    <w:r>
+      <w:ptab w:relativeTo="margin" w:alignment="right" w:leader="none"/>
+    </w:r>
+    <w:r>
+      <w:t>Date: 16/07/2019</w:t>
+    </w:r>
+  </w:p>
+</w:ftr>
+</file>
+
+<file path=word/footnotes.xml><?xml version="1.0" encoding="utf-8"?>
+<w:footnotes xmlns:wpc="http://schemas.microsoft.com/office/word/2010/wordprocessingCanvas" xmlns:cx="http://schemas.microsoft.com/office/drawing/2014/chartex" xmlns:mc="http://schemas.openxmlformats.org/markup-compatibility/2006" xmlns:o="urn:schemas-microsoft-com:office:office" xmlns:r="http://schemas.openxmlformats.org/officeDocument/2006/relationships" xmlns:m="http://schemas.openxmlformats.org/officeDocument/2006/math" xmlns:v="urn:schemas-microsoft-com:vml" xmlns:wp14="http://schemas.microsoft.com/office/word/2010/wordprocessingDrawing" xmlns:wp="http://schemas.openxmlformats.org/drawingml/2006/wordprocessingDrawing" xmlns:w10="urn:schemas-microsoft-com:office:word" xmlns:w="http://schemas.openxmlformats.org/wordprocessingml/2006/main" xmlns:w14="http://schemas.microsoft.com/office/word/2010/wordml" xmlns:w15="http://schemas.microsoft.com/office/word/2012/wordml" xmlns:w16se="http://schemas.microsoft.com/office/word/2015/wordml/symex" xmlns:wpg="http://schemas.microsoft.com/office/word/2010/wordprocessingGroup" xmlns:wpi="http://schemas.microsoft.com/office/word/2010/wordprocessingInk" xmlns:wne="http://schemas.microsoft.com/office/word/2006/wordml" xmlns:wps="http://schemas.microsoft.com/office/word/2010/wordprocessingShape" mc:Ignorable="w14 w15 w16se wp14">
+  <w:footnote w:type="separator" w:id="-1">
+    <w:p>
+      <w:pPr>
+        <w:spacing w:after="0" w:line="240" w:lineRule="auto"/>
+      </w:pPr>
+      <w:r>
+        <w:separator/>
+      </w:r>
+    </w:p>
+  </w:footnote>
+  <w:footnote w:type="continuationSeparator" w:id="0">
+    <w:p>
+      <w:pPr>
+        <w:spacing w:after="0" w:line="240" w:lineRule="auto"/>
+      </w:pPr>
+      <w:r>
+        <w:continuationSeparator/>
+      </w:r>
+    </w:p>
+  </w:footnote>
+</w:footnotes>
 </file>
 
 <file path=word/numbering.xml><?xml version="1.0" encoding="utf-8"?>
@@ -989,6 +1168,50 @@
       <w:contextualSpacing/>
     </w:pPr>
   </w:style>
+  <w:style w:type="paragraph" w:styleId="lfej">
+    <w:name w:val="header"/>
+    <w:basedOn w:val="Norml"/>
+    <w:link w:val="lfejChar"/>
+    <w:uiPriority w:val="99"/>
+    <w:unhideWhenUsed/>
+    <w:rsid w:val="00DB7ABB"/>
+    <w:pPr>
+      <w:tabs>
+        <w:tab w:val="center" w:pos="4536"/>
+        <w:tab w:val="right" w:pos="9072"/>
+      </w:tabs>
+      <w:spacing w:after="0" w:line="240" w:lineRule="auto"/>
+    </w:pPr>
+  </w:style>
+  <w:style w:type="character" w:customStyle="1" w:styleId="lfejChar">
+    <w:name w:val="Élőfej Char"/>
+    <w:basedOn w:val="Bekezdsalapbettpusa"/>
+    <w:link w:val="lfej"/>
+    <w:uiPriority w:val="99"/>
+    <w:rsid w:val="00DB7ABB"/>
+  </w:style>
+  <w:style w:type="paragraph" w:styleId="llb">
+    <w:name w:val="footer"/>
+    <w:basedOn w:val="Norml"/>
+    <w:link w:val="llbChar"/>
+    <w:uiPriority w:val="99"/>
+    <w:unhideWhenUsed/>
+    <w:rsid w:val="00DB7ABB"/>
+    <w:pPr>
+      <w:tabs>
+        <w:tab w:val="center" w:pos="4536"/>
+        <w:tab w:val="right" w:pos="9072"/>
+      </w:tabs>
+      <w:spacing w:after="0" w:line="240" w:lineRule="auto"/>
+    </w:pPr>
+  </w:style>
+  <w:style w:type="character" w:customStyle="1" w:styleId="llbChar">
+    <w:name w:val="Élőláb Char"/>
+    <w:basedOn w:val="Bekezdsalapbettpusa"/>
+    <w:link w:val="llb"/>
+    <w:uiPriority w:val="99"/>
+    <w:rsid w:val="00DB7ABB"/>
+  </w:style>
 </w:styles>
 </file>
 

</xml_diff>

<commit_message>
refreshed readme info and deliverables
</commit_message>
<xml_diff>
--- a/preparation/deliverable.docx
+++ b/preparation/deliverable.docx
@@ -34,22 +34,91 @@
     <w:p>
       <w:pPr>
         <w:spacing w:after="0" w:line="240" w:lineRule="auto"/>
-        <w:rPr>
-          <w:lang w:val="en-US"/>
-        </w:rPr>
-      </w:pPr>
-    </w:p>
-    <w:p>
-      <w:pPr>
-        <w:spacing w:after="0" w:line="240" w:lineRule="auto"/>
-        <w:rPr>
-          <w:lang w:val="en-US"/>
-        </w:rPr>
-      </w:pPr>
-    </w:p>
-    <w:p>
-      <w:pPr>
-        <w:spacing w:after="0" w:line="240" w:lineRule="auto"/>
+        <w:jc w:val="both"/>
+        <w:rPr>
+          <w:lang w:val="en-US"/>
+        </w:rPr>
+      </w:pPr>
+    </w:p>
+    <w:p>
+      <w:pPr>
+        <w:spacing w:after="0" w:line="240" w:lineRule="auto"/>
+        <w:jc w:val="both"/>
+        <w:rPr>
+          <w:lang w:val="en-US"/>
+        </w:rPr>
+      </w:pPr>
+    </w:p>
+    <w:p>
+      <w:pPr>
+        <w:spacing w:after="0" w:line="240" w:lineRule="auto"/>
+        <w:jc w:val="both"/>
+        <w:rPr>
+          <w:lang w:val="en-US"/>
+        </w:rPr>
+      </w:pPr>
+      <w:r>
+        <w:rPr>
+          <w:lang w:val="en-US"/>
+        </w:rPr>
+        <w:t>There's a group of friends who likes the metal and rock era when it comes to music and they really enjoy to go to gigs together. The members</w:t>
+      </w:r>
+      <w:r>
+        <w:rPr>
+          <w:lang w:val="en-US"/>
+        </w:rPr>
+        <w:t xml:space="preserve"> of this group</w:t>
+      </w:r>
+      <w:r>
+        <w:rPr>
+          <w:lang w:val="en-US"/>
+        </w:rPr>
+        <w:t xml:space="preserve"> live in the Netherlands, Belgium and Germany so it's not easy to plan</w:t>
+      </w:r>
+      <w:r>
+        <w:rPr>
+          <w:lang w:val="en-US"/>
+        </w:rPr>
+        <w:t xml:space="preserve"> these trips</w:t>
+      </w:r>
+      <w:r>
+        <w:rPr>
+          <w:lang w:val="en-US"/>
+        </w:rPr>
+        <w:t xml:space="preserve">. </w:t>
+      </w:r>
+      <w:r>
+        <w:rPr>
+          <w:lang w:val="en-US"/>
+        </w:rPr>
+        <w:t xml:space="preserve">They have to be up to date with the upcoming events, plan the trips and budget. </w:t>
+      </w:r>
+      <w:r>
+        <w:rPr>
+          <w:lang w:val="en-US"/>
+        </w:rPr>
+        <w:t>One of them came up with the idea to make a simple mobile web application for the group with the gig info which everyone can see.</w:t>
+      </w:r>
+      <w:r>
+        <w:rPr>
+          <w:lang w:val="en-US"/>
+        </w:rPr>
+        <w:t xml:space="preserve"> Not to mention an ingroup chat could be handy.</w:t>
+      </w:r>
+    </w:p>
+    <w:p>
+      <w:pPr>
+        <w:spacing w:after="0" w:line="240" w:lineRule="auto"/>
+        <w:jc w:val="both"/>
+        <w:rPr>
+          <w:lang w:val="en-US"/>
+        </w:rPr>
+      </w:pPr>
+    </w:p>
+    <w:p>
+      <w:pPr>
+        <w:spacing w:after="0" w:line="240" w:lineRule="auto"/>
+        <w:jc w:val="both"/>
         <w:rPr>
           <w:u w:val="single"/>
           <w:lang w:val="en-US"/>
@@ -71,6 +140,7 @@
           <w:numId w:val="1"/>
         </w:numPr>
         <w:spacing w:after="0" w:line="240" w:lineRule="auto"/>
+        <w:jc w:val="both"/>
         <w:rPr>
           <w:lang w:val="en-US"/>
         </w:rPr>
@@ -90,6 +160,7 @@
           <w:numId w:val="1"/>
         </w:numPr>
         <w:spacing w:after="0" w:line="240" w:lineRule="auto"/>
+        <w:jc w:val="both"/>
         <w:rPr>
           <w:lang w:val="en-US"/>
         </w:rPr>
@@ -109,6 +180,7 @@
           <w:numId w:val="1"/>
         </w:numPr>
         <w:spacing w:after="0" w:line="240" w:lineRule="auto"/>
+        <w:jc w:val="both"/>
         <w:rPr>
           <w:lang w:val="en-US"/>
         </w:rPr>
@@ -128,6 +200,7 @@
           <w:numId w:val="1"/>
         </w:numPr>
         <w:spacing w:after="0" w:line="240" w:lineRule="auto"/>
+        <w:jc w:val="both"/>
         <w:rPr>
           <w:lang w:val="en-US"/>
         </w:rPr>
@@ -147,6 +220,7 @@
           <w:numId w:val="1"/>
         </w:numPr>
         <w:spacing w:after="0" w:line="240" w:lineRule="auto"/>
+        <w:jc w:val="both"/>
         <w:rPr>
           <w:lang w:val="en-US"/>
         </w:rPr>
@@ -161,14 +235,16 @@
     <w:p>
       <w:pPr>
         <w:spacing w:after="0" w:line="240" w:lineRule="auto"/>
-        <w:rPr>
-          <w:lang w:val="en-US"/>
-        </w:rPr>
-      </w:pPr>
-    </w:p>
-    <w:p>
-      <w:pPr>
-        <w:spacing w:after="0" w:line="240" w:lineRule="auto"/>
+        <w:jc w:val="both"/>
+        <w:rPr>
+          <w:lang w:val="en-US"/>
+        </w:rPr>
+      </w:pPr>
+    </w:p>
+    <w:p>
+      <w:pPr>
+        <w:spacing w:after="0" w:line="240" w:lineRule="auto"/>
+        <w:jc w:val="both"/>
         <w:rPr>
           <w:u w:val="single"/>
           <w:lang w:val="en-US"/>
@@ -190,6 +266,7 @@
           <w:numId w:val="2"/>
         </w:numPr>
         <w:spacing w:after="0" w:line="240" w:lineRule="auto"/>
+        <w:jc w:val="both"/>
         <w:rPr>
           <w:lang w:val="en-US"/>
         </w:rPr>
@@ -223,6 +300,7 @@
           <w:numId w:val="2"/>
         </w:numPr>
         <w:spacing w:after="0" w:line="240" w:lineRule="auto"/>
+        <w:jc w:val="both"/>
         <w:rPr>
           <w:lang w:val="en-US"/>
         </w:rPr>
@@ -242,6 +320,7 @@
           <w:numId w:val="2"/>
         </w:numPr>
         <w:spacing w:after="0" w:line="240" w:lineRule="auto"/>
+        <w:jc w:val="both"/>
         <w:rPr>
           <w:lang w:val="en-US"/>
         </w:rPr>
@@ -261,6 +340,7 @@
           <w:numId w:val="2"/>
         </w:numPr>
         <w:spacing w:after="0" w:line="240" w:lineRule="auto"/>
+        <w:jc w:val="both"/>
         <w:rPr>
           <w:lang w:val="en-US"/>
         </w:rPr>
@@ -280,6 +360,7 @@
           <w:numId w:val="2"/>
         </w:numPr>
         <w:spacing w:after="0" w:line="240" w:lineRule="auto"/>
+        <w:jc w:val="both"/>
         <w:rPr>
           <w:lang w:val="en-US"/>
         </w:rPr>
@@ -294,14 +375,16 @@
     <w:p>
       <w:pPr>
         <w:spacing w:after="0" w:line="240" w:lineRule="auto"/>
-        <w:rPr>
-          <w:lang w:val="en-US"/>
-        </w:rPr>
-      </w:pPr>
-    </w:p>
-    <w:p>
-      <w:pPr>
-        <w:spacing w:after="0" w:line="240" w:lineRule="auto"/>
+        <w:jc w:val="both"/>
+        <w:rPr>
+          <w:lang w:val="en-US"/>
+        </w:rPr>
+      </w:pPr>
+    </w:p>
+    <w:p>
+      <w:pPr>
+        <w:spacing w:after="0" w:line="240" w:lineRule="auto"/>
+        <w:jc w:val="both"/>
         <w:rPr>
           <w:u w:val="single"/>
           <w:lang w:val="en-US"/>
@@ -318,6 +401,7 @@
     <w:p>
       <w:pPr>
         <w:spacing w:after="0" w:line="240" w:lineRule="auto"/>
+        <w:jc w:val="both"/>
         <w:rPr>
           <w:u w:val="single"/>
           <w:lang w:val="en-US"/>
@@ -339,8 +423,8 @@
         </w:rPr>
         <w:drawing>
           <wp:inline distT="0" distB="0" distL="0" distR="0">
-            <wp:extent cx="5760720" cy="5061585"/>
-            <wp:effectExtent l="0" t="0" r="0" b="5715"/>
+            <wp:extent cx="5819563" cy="5113288"/>
+            <wp:effectExtent l="0" t="0" r="0" b="0"/>
             <wp:docPr id="1" name="Kép 1"/>
             <wp:cNvGraphicFramePr>
               <a:graphicFrameLocks xmlns:a="http://schemas.openxmlformats.org/drawingml/2006/main" noChangeAspect="1"/>
@@ -367,7 +451,7 @@
                   <pic:spPr>
                     <a:xfrm>
                       <a:off x="0" y="0"/>
-                      <a:ext cx="5760720" cy="5061585"/>
+                      <a:ext cx="5866807" cy="5154799"/>
                     </a:xfrm>
                     <a:prstGeom prst="rect">
                       <a:avLst/>
@@ -383,40 +467,44 @@
     <w:p>
       <w:pPr>
         <w:spacing w:after="0" w:line="240" w:lineRule="auto"/>
+        <w:jc w:val="both"/>
+        <w:rPr>
+          <w:lang w:val="en-US"/>
+        </w:rPr>
+      </w:pPr>
+    </w:p>
+    <w:p>
+      <w:pPr>
+        <w:spacing w:after="0" w:line="240" w:lineRule="auto"/>
+        <w:jc w:val="both"/>
+        <w:rPr>
+          <w:u w:val="single"/>
+          <w:lang w:val="en-US"/>
+        </w:rPr>
+      </w:pPr>
+      <w:r>
+        <w:rPr>
+          <w:u w:val="single"/>
+          <w:lang w:val="en-US"/>
+        </w:rPr>
+        <w:t>Screen mockups:</w:t>
+      </w:r>
+    </w:p>
+    <w:p>
+      <w:pPr>
+        <w:spacing w:after="0" w:line="240" w:lineRule="auto"/>
+        <w:jc w:val="both"/>
         <w:rPr>
           <w:lang w:val="en-US"/>
         </w:rPr>
       </w:pPr>
       <w:bookmarkStart w:id="0" w:name="_GoBack"/>
       <w:bookmarkEnd w:id="0"/>
-    </w:p>
-    <w:p>
-      <w:pPr>
-        <w:spacing w:after="0" w:line="240" w:lineRule="auto"/>
-        <w:rPr>
-          <w:lang w:val="en-US"/>
-        </w:rPr>
-      </w:pPr>
-      <w:r>
-        <w:rPr>
-          <w:lang w:val="en-US"/>
-        </w:rPr>
-        <w:lastRenderedPageBreak/>
-        <w:t>Screen mockups:</w:t>
-      </w:r>
-    </w:p>
-    <w:p>
-      <w:pPr>
-        <w:spacing w:after="0" w:line="240" w:lineRule="auto"/>
-        <w:rPr>
-          <w:lang w:val="en-US"/>
-        </w:rPr>
-      </w:pPr>
     </w:p>
     <w:sectPr>
       <w:footerReference w:type="default" r:id="rId8"/>
       <w:pgSz w:w="11906" w:h="16838"/>
-      <w:pgMar w:top="1417" w:right="1417" w:bottom="1417" w:left="1417" w:header="706" w:footer="708" w:gutter="0"/>
+      <w:pgMar w:top="720" w:right="720" w:bottom="720" w:left="720" w:header="706" w:footer="708" w:gutter="0"/>
       <w:cols w:space="708"/>
       <w:docGrid w:linePitch="360"/>
     </w:sectPr>

</xml_diff>

<commit_message>
added mockup to deliverable
</commit_message>
<xml_diff>
--- a/preparation/deliverable.docx
+++ b/preparation/deliverable.docx
@@ -489,7 +489,7 @@
               <wp:posOffset>-57018</wp:posOffset>
             </wp:positionV>
             <wp:extent cx="1790896" cy="2125133"/>
-            <wp:effectExtent l="4445" t="0" r="4445" b="4445"/>
+            <wp:effectExtent l="23495" t="14605" r="23495" b="23495"/>
             <wp:wrapNone/>
             <wp:docPr id="2" name="Kép 2"/>
             <wp:cNvGraphicFramePr>
@@ -522,7 +522,9 @@
                       <a:avLst/>
                     </a:prstGeom>
                     <a:ln>
-                      <a:noFill/>
+                      <a:solidFill>
+                        <a:schemeClr val="tx1"/>
+                      </a:solidFill>
                     </a:ln>
                     <a:extLst>
                       <a:ext uri="{53640926-AAD7-44D8-BBD7-CCE9431645EC}">
@@ -687,6 +689,24 @@
         <w:spacing w:after="0" w:line="240" w:lineRule="auto"/>
         <w:jc w:val="both"/>
         <w:rPr>
+          <w:lang w:val="en-US"/>
+        </w:rPr>
+      </w:pPr>
+    </w:p>
+    <w:p>
+      <w:pPr>
+        <w:spacing w:after="0" w:line="240" w:lineRule="auto"/>
+        <w:jc w:val="both"/>
+        <w:rPr>
+          <w:lang w:val="en-US"/>
+        </w:rPr>
+      </w:pPr>
+    </w:p>
+    <w:p>
+      <w:pPr>
+        <w:spacing w:after="0" w:line="240" w:lineRule="auto"/>
+        <w:jc w:val="both"/>
+        <w:rPr>
           <w:u w:val="single"/>
           <w:lang w:val="en-US"/>
         </w:rPr>
@@ -708,8 +728,357 @@
         </w:rPr>
       </w:pPr>
     </w:p>
+    <w:p>
+      <w:pPr>
+        <w:spacing w:after="0" w:line="240" w:lineRule="auto"/>
+        <w:jc w:val="both"/>
+        <w:rPr>
+          <w:lang w:val="en-US"/>
+        </w:rPr>
+      </w:pPr>
+    </w:p>
+    <w:p>
+      <w:pPr>
+        <w:keepNext/>
+        <w:spacing w:after="0" w:line="240" w:lineRule="auto"/>
+        <w:jc w:val="center"/>
+      </w:pPr>
+      <w:r>
+        <w:rPr>
+          <w:noProof/>
+          <w:lang w:eastAsia="hu-HU"/>
+        </w:rPr>
+        <w:drawing>
+          <wp:inline distT="0" distB="0" distL="0" distR="0">
+            <wp:extent cx="2425383" cy="4311791"/>
+            <wp:effectExtent l="19050" t="19050" r="13335" b="12700"/>
+            <wp:docPr id="3" name="Kép 3"/>
+            <wp:cNvGraphicFramePr>
+              <a:graphicFrameLocks xmlns:a="http://schemas.openxmlformats.org/drawingml/2006/main" noChangeAspect="1"/>
+            </wp:cNvGraphicFramePr>
+            <a:graphic xmlns:a="http://schemas.openxmlformats.org/drawingml/2006/main">
+              <a:graphicData uri="http://schemas.openxmlformats.org/drawingml/2006/picture">
+                <pic:pic xmlns:pic="http://schemas.openxmlformats.org/drawingml/2006/picture">
+                  <pic:nvPicPr>
+                    <pic:cNvPr id="3" name="Android Mobile – 1.png"/>
+                    <pic:cNvPicPr/>
+                  </pic:nvPicPr>
+                  <pic:blipFill>
+                    <a:blip r:embed="rId10">
+                      <a:extLst>
+                        <a:ext uri="{28A0092B-C50C-407E-A947-70E740481C1C}">
+                          <a14:useLocalDpi xmlns:a14="http://schemas.microsoft.com/office/drawing/2010/main" val="0"/>
+                        </a:ext>
+                      </a:extLst>
+                    </a:blip>
+                    <a:stretch>
+                      <a:fillRect/>
+                    </a:stretch>
+                  </pic:blipFill>
+                  <pic:spPr>
+                    <a:xfrm>
+                      <a:off x="0" y="0"/>
+                      <a:ext cx="2460411" cy="4374062"/>
+                    </a:xfrm>
+                    <a:prstGeom prst="rect">
+                      <a:avLst/>
+                    </a:prstGeom>
+                    <a:ln>
+                      <a:solidFill>
+                        <a:schemeClr val="tx1"/>
+                      </a:solidFill>
+                    </a:ln>
+                  </pic:spPr>
+                </pic:pic>
+              </a:graphicData>
+            </a:graphic>
+          </wp:inline>
+        </w:drawing>
+      </w:r>
+      <w:r>
+        <w:t xml:space="preserve">     </w:t>
+      </w:r>
+      <w:r>
+        <w:rPr>
+          <w:noProof/>
+          <w:lang w:eastAsia="hu-HU"/>
+        </w:rPr>
+        <w:drawing>
+          <wp:inline distT="0" distB="0" distL="0" distR="0" wp14:anchorId="244EB3C7" wp14:editId="7A53A8CA">
+            <wp:extent cx="2419587" cy="4301490"/>
+            <wp:effectExtent l="19050" t="19050" r="19050" b="22860"/>
+            <wp:docPr id="4" name="Kép 4"/>
+            <wp:cNvGraphicFramePr>
+              <a:graphicFrameLocks xmlns:a="http://schemas.openxmlformats.org/drawingml/2006/main" noChangeAspect="1"/>
+            </wp:cNvGraphicFramePr>
+            <a:graphic xmlns:a="http://schemas.openxmlformats.org/drawingml/2006/main">
+              <a:graphicData uri="http://schemas.openxmlformats.org/drawingml/2006/picture">
+                <pic:pic xmlns:pic="http://schemas.openxmlformats.org/drawingml/2006/picture">
+                  <pic:nvPicPr>
+                    <pic:cNvPr id="4" name="Android Mobile – 2.png"/>
+                    <pic:cNvPicPr/>
+                  </pic:nvPicPr>
+                  <pic:blipFill>
+                    <a:blip r:embed="rId11">
+                      <a:extLst>
+                        <a:ext uri="{28A0092B-C50C-407E-A947-70E740481C1C}">
+                          <a14:useLocalDpi xmlns:a14="http://schemas.microsoft.com/office/drawing/2010/main" val="0"/>
+                        </a:ext>
+                      </a:extLst>
+                    </a:blip>
+                    <a:stretch>
+                      <a:fillRect/>
+                    </a:stretch>
+                  </pic:blipFill>
+                  <pic:spPr>
+                    <a:xfrm>
+                      <a:off x="0" y="0"/>
+                      <a:ext cx="2462709" cy="4378152"/>
+                    </a:xfrm>
+                    <a:prstGeom prst="rect">
+                      <a:avLst/>
+                    </a:prstGeom>
+                    <a:ln>
+                      <a:solidFill>
+                        <a:schemeClr val="tx1"/>
+                      </a:solidFill>
+                    </a:ln>
+                  </pic:spPr>
+                </pic:pic>
+              </a:graphicData>
+            </a:graphic>
+          </wp:inline>
+        </w:drawing>
+      </w:r>
+    </w:p>
+    <w:p>
+      <w:pPr>
+        <w:pStyle w:val="Kpalrs"/>
+        <w:jc w:val="center"/>
+        <w:rPr>
+          <w:noProof/>
+          <w:sz w:val="22"/>
+          <w:szCs w:val="22"/>
+        </w:rPr>
+      </w:pPr>
+      <w:r>
+        <w:rPr>
+          <w:noProof/>
+          <w:sz w:val="22"/>
+          <w:szCs w:val="22"/>
+        </w:rPr>
+        <w:t xml:space="preserve">1st picture: </w:t>
+      </w:r>
+      <w:r>
+        <w:rPr>
+          <w:noProof/>
+          <w:sz w:val="22"/>
+          <w:szCs w:val="22"/>
+        </w:rPr>
+        <w:t>Home Screen with band, date and country info</w:t>
+      </w:r>
+      <w:r>
+        <w:rPr>
+          <w:noProof/>
+          <w:sz w:val="22"/>
+          <w:szCs w:val="22"/>
+        </w:rPr>
+        <w:t>s</w:t>
+      </w:r>
+      <w:r>
+        <w:rPr>
+          <w:noProof/>
+          <w:sz w:val="22"/>
+          <w:szCs w:val="22"/>
+        </w:rPr>
+        <w:t>.</w:t>
+      </w:r>
+      <w:r>
+        <w:rPr>
+          <w:noProof/>
+          <w:sz w:val="22"/>
+          <w:szCs w:val="22"/>
+        </w:rPr>
+        <w:t xml:space="preserve"> 2nd picture: Same, but if you scroll down, a scroll up button appears.</w:t>
+      </w:r>
+    </w:p>
+    <w:p>
+      <w:pPr>
+        <w:spacing w:after="0" w:line="240" w:lineRule="auto"/>
+        <w:jc w:val="center"/>
+        <w:rPr>
+          <w:lang w:val="en-US"/>
+        </w:rPr>
+      </w:pPr>
+    </w:p>
+    <w:p>
+      <w:pPr>
+        <w:spacing w:after="0" w:line="240" w:lineRule="auto"/>
+        <w:jc w:val="center"/>
+        <w:rPr>
+          <w:lang w:val="en-US"/>
+        </w:rPr>
+      </w:pPr>
+    </w:p>
+    <w:p>
+      <w:pPr>
+        <w:keepNext/>
+        <w:spacing w:after="0" w:line="240" w:lineRule="auto"/>
+        <w:jc w:val="center"/>
+      </w:pPr>
+      <w:r>
+        <w:rPr>
+          <w:noProof/>
+          <w:lang w:eastAsia="hu-HU"/>
+        </w:rPr>
+        <w:lastRenderedPageBreak/>
+        <w:drawing>
+          <wp:inline distT="0" distB="0" distL="0" distR="0" wp14:anchorId="372CED03" wp14:editId="518D4FAD">
+            <wp:extent cx="2428637" cy="4317577"/>
+            <wp:effectExtent l="19050" t="19050" r="10160" b="26035"/>
+            <wp:docPr id="5" name="Kép 5"/>
+            <wp:cNvGraphicFramePr>
+              <a:graphicFrameLocks xmlns:a="http://schemas.openxmlformats.org/drawingml/2006/main" noChangeAspect="1"/>
+            </wp:cNvGraphicFramePr>
+            <a:graphic xmlns:a="http://schemas.openxmlformats.org/drawingml/2006/main">
+              <a:graphicData uri="http://schemas.openxmlformats.org/drawingml/2006/picture">
+                <pic:pic xmlns:pic="http://schemas.openxmlformats.org/drawingml/2006/picture">
+                  <pic:nvPicPr>
+                    <pic:cNvPr id="5" name="Android Mobile – 3.png"/>
+                    <pic:cNvPicPr/>
+                  </pic:nvPicPr>
+                  <pic:blipFill>
+                    <a:blip r:embed="rId12">
+                      <a:extLst>
+                        <a:ext uri="{28A0092B-C50C-407E-A947-70E740481C1C}">
+                          <a14:useLocalDpi xmlns:a14="http://schemas.microsoft.com/office/drawing/2010/main" val="0"/>
+                        </a:ext>
+                      </a:extLst>
+                    </a:blip>
+                    <a:stretch>
+                      <a:fillRect/>
+                    </a:stretch>
+                  </pic:blipFill>
+                  <pic:spPr>
+                    <a:xfrm>
+                      <a:off x="0" y="0"/>
+                      <a:ext cx="2454663" cy="4363846"/>
+                    </a:xfrm>
+                    <a:prstGeom prst="rect">
+                      <a:avLst/>
+                    </a:prstGeom>
+                    <a:ln>
+                      <a:solidFill>
+                        <a:schemeClr val="tx1"/>
+                      </a:solidFill>
+                    </a:ln>
+                  </pic:spPr>
+                </pic:pic>
+              </a:graphicData>
+            </a:graphic>
+          </wp:inline>
+        </w:drawing>
+      </w:r>
+    </w:p>
+    <w:p>
+      <w:pPr>
+        <w:pStyle w:val="Kpalrs"/>
+        <w:jc w:val="center"/>
+        <w:rPr>
+          <w:noProof/>
+          <w:sz w:val="22"/>
+          <w:szCs w:val="22"/>
+        </w:rPr>
+      </w:pPr>
+      <w:r>
+        <w:rPr>
+          <w:noProof/>
+          <w:sz w:val="22"/>
+          <w:szCs w:val="22"/>
+        </w:rPr>
+        <w:t>3rd picture: If you click on the band section, a map will appear with the exact address. Ticket price and availability will also appear.</w:t>
+      </w:r>
+    </w:p>
+    <w:p>
+      <w:pPr>
+        <w:keepNext/>
+        <w:spacing w:after="0" w:line="240" w:lineRule="auto"/>
+        <w:jc w:val="center"/>
+      </w:pPr>
+      <w:r>
+        <w:rPr>
+          <w:noProof/>
+          <w:lang w:eastAsia="hu-HU"/>
+        </w:rPr>
+        <w:drawing>
+          <wp:inline distT="0" distB="0" distL="0" distR="0" wp14:anchorId="72C11CF4" wp14:editId="7580B92C">
+            <wp:extent cx="2413000" cy="4289777"/>
+            <wp:effectExtent l="19050" t="19050" r="25400" b="15875"/>
+            <wp:docPr id="6" name="Kép 6"/>
+            <wp:cNvGraphicFramePr>
+              <a:graphicFrameLocks xmlns:a="http://schemas.openxmlformats.org/drawingml/2006/main" noChangeAspect="1"/>
+            </wp:cNvGraphicFramePr>
+            <a:graphic xmlns:a="http://schemas.openxmlformats.org/drawingml/2006/main">
+              <a:graphicData uri="http://schemas.openxmlformats.org/drawingml/2006/picture">
+                <pic:pic xmlns:pic="http://schemas.openxmlformats.org/drawingml/2006/picture">
+                  <pic:nvPicPr>
+                    <pic:cNvPr id="6" name="Android Mobile – 4.png"/>
+                    <pic:cNvPicPr/>
+                  </pic:nvPicPr>
+                  <pic:blipFill>
+                    <a:blip r:embed="rId13">
+                      <a:extLst>
+                        <a:ext uri="{28A0092B-C50C-407E-A947-70E740481C1C}">
+                          <a14:useLocalDpi xmlns:a14="http://schemas.microsoft.com/office/drawing/2010/main" val="0"/>
+                        </a:ext>
+                      </a:extLst>
+                    </a:blip>
+                    <a:stretch>
+                      <a:fillRect/>
+                    </a:stretch>
+                  </pic:blipFill>
+                  <pic:spPr>
+                    <a:xfrm>
+                      <a:off x="0" y="0"/>
+                      <a:ext cx="2448632" cy="4353122"/>
+                    </a:xfrm>
+                    <a:prstGeom prst="rect">
+                      <a:avLst/>
+                    </a:prstGeom>
+                    <a:ln>
+                      <a:solidFill>
+                        <a:schemeClr val="tx1"/>
+                      </a:solidFill>
+                    </a:ln>
+                  </pic:spPr>
+                </pic:pic>
+              </a:graphicData>
+            </a:graphic>
+          </wp:inline>
+        </w:drawing>
+      </w:r>
+    </w:p>
+    <w:p>
+      <w:pPr>
+        <w:pStyle w:val="Kpalrs"/>
+        <w:jc w:val="center"/>
+        <w:rPr>
+          <w:noProof/>
+          <w:sz w:val="22"/>
+          <w:szCs w:val="22"/>
+        </w:rPr>
+      </w:pPr>
+      <w:r>
+        <w:rPr>
+          <w:noProof/>
+          <w:sz w:val="22"/>
+          <w:szCs w:val="22"/>
+        </w:rPr>
+        <w:t>4th picture: The cat screen. You can go back to home screen by clicking on the hand.</w:t>
+      </w:r>
+    </w:p>
     <w:sectPr>
-      <w:footerReference w:type="default" r:id="rId10"/>
+      <w:footerReference w:type="default" r:id="rId14"/>
       <w:pgSz w:w="11906" w:h="16838"/>
       <w:pgMar w:top="720" w:right="720" w:bottom="720" w:left="720" w:header="706" w:footer="708" w:gutter="0"/>
       <w:cols w:space="708"/>
@@ -1518,6 +1887,25 @@
       <w:u w:val="single"/>
     </w:rPr>
   </w:style>
+  <w:style w:type="paragraph" w:styleId="Kpalrs">
+    <w:name w:val="caption"/>
+    <w:basedOn w:val="Norml"/>
+    <w:next w:val="Norml"/>
+    <w:uiPriority w:val="35"/>
+    <w:unhideWhenUsed/>
+    <w:qFormat/>
+    <w:rsid w:val="00531463"/>
+    <w:pPr>
+      <w:spacing w:after="200" w:line="240" w:lineRule="auto"/>
+    </w:pPr>
+    <w:rPr>
+      <w:i/>
+      <w:iCs/>
+      <w:color w:val="44546A" w:themeColor="text2"/>
+      <w:sz w:val="18"/>
+      <w:szCs w:val="18"/>
+    </w:rPr>
+  </w:style>
 </w:styles>
 </file>
 

</xml_diff>

<commit_message>
corrected text in readme and deliv
</commit_message>
<xml_diff>
--- a/preparation/deliverable.docx
+++ b/preparation/deliverable.docx
@@ -61,7 +61,21 @@
         <w:rPr>
           <w:lang w:val="en-US"/>
         </w:rPr>
-        <w:t>There's a group of friends who likes the metal and rock era when it comes to music and they really enjoy to go to gigs together. The members</w:t>
+        <w:t>There's a group of friends</w:t>
+      </w:r>
+      <w:r>
+        <w:rPr>
+          <w:lang w:val="en-US"/>
+        </w:rPr>
+        <w:t>with a passion for metal music and they really enjoy to go to gigs together</w:t>
+      </w:r>
+      <w:bookmarkStart w:id="0" w:name="_GoBack"/>
+      <w:bookmarkEnd w:id="0"/>
+      <w:r>
+        <w:rPr>
+          <w:lang w:val="en-US"/>
+        </w:rPr>
+        <w:t>. The members</w:t>
       </w:r>
       <w:r>
         <w:rPr>
@@ -681,8 +695,6 @@
           <w:lang w:val="en-US"/>
         </w:rPr>
       </w:pPr>
-      <w:bookmarkStart w:id="0" w:name="_GoBack"/>
-      <w:bookmarkEnd w:id="0"/>
     </w:p>
     <w:p>
       <w:pPr>

</xml_diff>

<commit_message>
added styleing, scripted bootstrap
</commit_message>
<xml_diff>
--- a/preparation/deliverable.docx
+++ b/preparation/deliverable.docx
@@ -69,8 +69,6 @@
         </w:rPr>
         <w:t>with a passion for metal music and they really enjoy to go to gigs together</w:t>
       </w:r>
-      <w:bookmarkStart w:id="0" w:name="_GoBack"/>
-      <w:bookmarkEnd w:id="0"/>
       <w:r>
         <w:rPr>
           <w:lang w:val="en-US"/>
@@ -677,6 +675,38 @@
           <w:lang w:val="en-US"/>
         </w:rPr>
       </w:pPr>
+      <w:r>
+        <w:rPr>
+          <w:lang w:val="en-US"/>
+        </w:rPr>
+        <w:t>font-family</w:t>
+      </w:r>
+      <w:r>
+        <w:rPr>
+          <w:lang w:val="en-US"/>
+        </w:rPr>
+        <w:t xml:space="preserve">: </w:t>
+      </w:r>
+      <w:r>
+        <w:rPr>
+          <w:lang w:val="en-US"/>
+        </w:rPr>
+        <w:t>Agency</w:t>
+      </w:r>
+      <w:r>
+        <w:rPr>
+          <w:lang w:val="en-US"/>
+        </w:rPr>
+        <w:t xml:space="preserve"> </w:t>
+      </w:r>
+      <w:r>
+        <w:rPr>
+          <w:lang w:val="en-US"/>
+        </w:rPr>
+        <w:t>FB</w:t>
+      </w:r>
+      <w:bookmarkStart w:id="0" w:name="_GoBack"/>
+      <w:bookmarkEnd w:id="0"/>
     </w:p>
     <w:p>
       <w:pPr>

</xml_diff>

<commit_message>
updated deliverables and font-size
</commit_message>
<xml_diff>
--- a/preparation/deliverable.docx
+++ b/preparation/deliverable.docx
@@ -287,21 +287,7 @@
         <w:rPr>
           <w:lang w:val="en-US"/>
         </w:rPr>
-        <w:t xml:space="preserve">Joosd during his lunch break wants to check if there </w:t>
-      </w:r>
-      <w:proofErr w:type="gramStart"/>
-      <w:r>
-        <w:rPr>
-          <w:lang w:val="en-US"/>
-        </w:rPr>
-        <w:t>is</w:t>
-      </w:r>
-      <w:proofErr w:type="gramEnd"/>
-      <w:r>
-        <w:rPr>
-          <w:lang w:val="en-US"/>
-        </w:rPr>
-        <w:t xml:space="preserve"> any upcoming concerts.</w:t>
+        <w:t>Joosd during his lunch break wants to check if there is any upcoming concerts.</w:t>
       </w:r>
     </w:p>
     <w:p>
@@ -621,6 +607,12 @@
         </w:rPr>
         <w:t>#3c415e</w:t>
       </w:r>
+      <w:r>
+        <w:rPr>
+          <w:lang w:val="en-US"/>
+        </w:rPr>
+        <w:t>,</w:t>
+      </w:r>
     </w:p>
     <w:p>
       <w:pPr>
@@ -636,6 +628,12 @@
         </w:rPr>
         <w:t>#738598</w:t>
       </w:r>
+      <w:r>
+        <w:rPr>
+          <w:lang w:val="en-US"/>
+        </w:rPr>
+        <w:t>,</w:t>
+      </w:r>
     </w:p>
     <w:p>
       <w:pPr>
@@ -651,6 +649,12 @@
         </w:rPr>
         <w:t>#dfe2e2</w:t>
       </w:r>
+      <w:r>
+        <w:rPr>
+          <w:lang w:val="en-US"/>
+        </w:rPr>
+        <w:t>,</w:t>
+      </w:r>
     </w:p>
     <w:p>
       <w:pPr>
@@ -666,6 +670,12 @@
         </w:rPr>
         <w:t>#1cb3c8</w:t>
       </w:r>
+      <w:r>
+        <w:rPr>
+          <w:lang w:val="en-US"/>
+        </w:rPr>
+        <w:t>,</w:t>
+      </w:r>
     </w:p>
     <w:p>
       <w:pPr>
@@ -704,6 +714,12 @@
           <w:lang w:val="en-US"/>
         </w:rPr>
         <w:t>FB</w:t>
+      </w:r>
+      <w:r>
+        <w:rPr>
+          <w:lang w:val="en-US"/>
+        </w:rPr>
+        <w:t>,</w:t>
       </w:r>
       <w:bookmarkStart w:id="0" w:name="_GoBack"/>
       <w:bookmarkEnd w:id="0"/>
@@ -716,6 +732,12 @@
           <w:lang w:val="en-US"/>
         </w:rPr>
       </w:pPr>
+      <w:r>
+        <w:rPr>
+          <w:lang w:val="en-US"/>
+        </w:rPr>
+        <w:t>font-size: 30px</w:t>
+      </w:r>
     </w:p>
     <w:p>
       <w:pPr>

</xml_diff>

<commit_message>
added jquery mobile and jquery
</commit_message>
<xml_diff>
--- a/preparation/deliverable.docx
+++ b/preparation/deliverable.docx
@@ -287,7 +287,21 @@
         <w:rPr>
           <w:lang w:val="en-US"/>
         </w:rPr>
-        <w:t>Joosd during his lunch break wants to check if there is any upcoming concerts.</w:t>
+        <w:t xml:space="preserve">Joosd during his lunch break wants to check if there </w:t>
+      </w:r>
+      <w:proofErr w:type="gramStart"/>
+      <w:r>
+        <w:rPr>
+          <w:lang w:val="en-US"/>
+        </w:rPr>
+        <w:t>is</w:t>
+      </w:r>
+      <w:proofErr w:type="gramEnd"/>
+      <w:r>
+        <w:rPr>
+          <w:lang w:val="en-US"/>
+        </w:rPr>
+        <w:t xml:space="preserve"> any upcoming concerts.</w:t>
       </w:r>
     </w:p>
     <w:p>
@@ -721,8 +735,6 @@
         </w:rPr>
         <w:t>,</w:t>
       </w:r>
-      <w:bookmarkStart w:id="0" w:name="_GoBack"/>
-      <w:bookmarkEnd w:id="0"/>
     </w:p>
     <w:p>
       <w:pPr>
@@ -1140,6 +1152,16 @@
         </w:rPr>
         <w:t>4th picture: The cat screen. You can go back to home screen by clicking on the hand.</w:t>
       </w:r>
+    </w:p>
+    <w:p>
+      <w:r>
+        <w:lastRenderedPageBreak/>
+        <w:t>Task2:</w:t>
+      </w:r>
+    </w:p>
+    <w:p>
+      <w:bookmarkStart w:id="0" w:name="_GoBack"/>
+      <w:bookmarkEnd w:id="0"/>
     </w:p>
     <w:sectPr>
       <w:footerReference w:type="default" r:id="rId14"/>

</xml_diff>

<commit_message>
changed font-family, updated Deliverables, updated Readme.md
</commit_message>
<xml_diff>
--- a/preparation/deliverable.docx
+++ b/preparation/deliverable.docx
@@ -487,21 +487,398 @@
       </w:pPr>
       <w:r>
         <w:rPr>
+          <w:u w:val="single"/>
+          <w:lang w:val="en-US"/>
+        </w:rPr>
+        <w:lastRenderedPageBreak/>
+        <w:t>Color s</w:t>
+      </w:r>
+      <w:r>
+        <w:rPr>
+          <w:u w:val="single"/>
+          <w:lang w:val="en-US"/>
+        </w:rPr>
+        <w:t>ceme</w:t>
+      </w:r>
+      <w:r>
+        <w:rPr>
+          <w:u w:val="single"/>
+          <w:lang w:val="en-US"/>
+        </w:rPr>
+        <w:t xml:space="preserve"> and fonts</w:t>
+      </w:r>
+      <w:r>
+        <w:rPr>
+          <w:u w:val="single"/>
+          <w:lang w:val="en-US"/>
+        </w:rPr>
+        <w:t>:</w:t>
+      </w:r>
+    </w:p>
+    <w:p>
+      <w:pPr>
+        <w:spacing w:after="0" w:line="240" w:lineRule="auto"/>
+        <w:jc w:val="both"/>
+        <w:rPr>
+          <w:u w:val="single"/>
+          <w:lang w:val="en-US"/>
+        </w:rPr>
+      </w:pPr>
+    </w:p>
+    <w:p>
+      <w:pPr>
+        <w:pStyle w:val="Listaszerbekezds"/>
+        <w:numPr>
+          <w:ilvl w:val="0"/>
+          <w:numId w:val="5"/>
+        </w:numPr>
+        <w:spacing w:after="0" w:line="240" w:lineRule="auto"/>
+        <w:jc w:val="both"/>
+        <w:rPr>
+          <w:rStyle w:val="Hiperhivatkozs"/>
+          <w:color w:val="auto"/>
+          <w:u w:val="none"/>
+          <w:lang w:val="en-US"/>
+        </w:rPr>
+      </w:pPr>
+      <w:hyperlink r:id="rId8" w:history="1">
+        <w:r>
+          <w:rPr>
+            <w:rStyle w:val="Hiperhivatkozs"/>
+            <w:lang w:val="en-US"/>
+          </w:rPr>
+          <w:t>https://colorhunt.co/palette/138147</w:t>
+        </w:r>
+      </w:hyperlink>
+    </w:p>
+    <w:p>
+      <w:pPr>
+        <w:pStyle w:val="Listaszerbekezds"/>
+        <w:numPr>
+          <w:ilvl w:val="0"/>
+          <w:numId w:val="5"/>
+        </w:numPr>
+        <w:spacing w:after="0" w:line="240" w:lineRule="auto"/>
+        <w:jc w:val="both"/>
+        <w:rPr>
+          <w:lang w:val="en-US"/>
+        </w:rPr>
+      </w:pPr>
+      <w:r>
+        <w:rPr>
+          <w:lang w:val="en-US"/>
+        </w:rPr>
+        <w:t>font-family: Abel</w:t>
+      </w:r>
+    </w:p>
+    <w:p>
+      <w:pPr>
+        <w:spacing w:after="0" w:line="240" w:lineRule="auto"/>
+        <w:jc w:val="both"/>
+        <w:rPr>
+          <w:lang w:val="en-US"/>
+        </w:rPr>
+      </w:pPr>
+    </w:p>
+    <w:p>
+      <w:pPr>
+        <w:spacing w:after="0" w:line="240" w:lineRule="auto"/>
+        <w:jc w:val="both"/>
+        <w:rPr>
+          <w:lang w:val="en-US"/>
+        </w:rPr>
+      </w:pPr>
+      <w:r>
+        <w:rPr>
           <w:noProof/>
-          <w:lang w:eastAsia="hu-HU"/>
-        </w:rPr>
-        <w:lastRenderedPageBreak/>
+          <w:u w:val="single"/>
+          <w:lang w:val="en-US"/>
+        </w:rPr>
+        <mc:AlternateContent>
+          <mc:Choice Requires="wps">
+            <w:drawing>
+              <wp:anchor distT="45720" distB="45720" distL="114300" distR="114300" simplePos="0" relativeHeight="251660288" behindDoc="0" locked="0" layoutInCell="1" allowOverlap="1" wp14:anchorId="7DBBC330" wp14:editId="273C07AB">
+                <wp:simplePos x="0" y="0"/>
+                <wp:positionH relativeFrom="column">
+                  <wp:posOffset>259599</wp:posOffset>
+                </wp:positionH>
+                <wp:positionV relativeFrom="paragraph">
+                  <wp:posOffset>158115</wp:posOffset>
+                </wp:positionV>
+                <wp:extent cx="1311910" cy="1599565"/>
+                <wp:effectExtent l="0" t="0" r="0" b="635"/>
+                <wp:wrapNone/>
+                <wp:docPr id="217" name="Szövegdoboz 2"/>
+                <wp:cNvGraphicFramePr>
+                  <a:graphicFrameLocks xmlns:a="http://schemas.openxmlformats.org/drawingml/2006/main"/>
+                </wp:cNvGraphicFramePr>
+                <a:graphic xmlns:a="http://schemas.openxmlformats.org/drawingml/2006/main">
+                  <a:graphicData uri="http://schemas.microsoft.com/office/word/2010/wordprocessingShape">
+                    <wps:wsp>
+                      <wps:cNvSpPr txBox="1">
+                        <a:spLocks noChangeArrowheads="1"/>
+                      </wps:cNvSpPr>
+                      <wps:spPr bwMode="auto">
+                        <a:xfrm>
+                          <a:off x="0" y="0"/>
+                          <a:ext cx="1311910" cy="1599565"/>
+                        </a:xfrm>
+                        <a:prstGeom prst="rect">
+                          <a:avLst/>
+                        </a:prstGeom>
+                        <a:noFill/>
+                        <a:ln w="9525">
+                          <a:noFill/>
+                          <a:miter lim="800000"/>
+                          <a:headEnd/>
+                          <a:tailEnd/>
+                        </a:ln>
+                      </wps:spPr>
+                      <wps:txbx>
+                        <w:txbxContent>
+                          <w:p>
+                            <w:pPr>
+                              <w:spacing w:after="0" w:line="240" w:lineRule="auto"/>
+                              <w:jc w:val="both"/>
+                              <w:rPr>
+                                <w:lang w:val="en-US"/>
+                              </w:rPr>
+                            </w:pPr>
+                            <w:r>
+                              <w:rPr>
+                                <w:lang w:val="en-US"/>
+                              </w:rPr>
+                              <w:t>#3c415e</w:t>
+                            </w:r>
+                          </w:p>
+                          <w:p>
+                            <w:pPr>
+                              <w:spacing w:after="0" w:line="240" w:lineRule="auto"/>
+                              <w:jc w:val="both"/>
+                              <w:rPr>
+                                <w:lang w:val="en-US"/>
+                              </w:rPr>
+                            </w:pPr>
+                          </w:p>
+                          <w:p>
+                            <w:pPr>
+                              <w:spacing w:after="0" w:line="240" w:lineRule="auto"/>
+                              <w:jc w:val="both"/>
+                              <w:rPr>
+                                <w:lang w:val="en-US"/>
+                              </w:rPr>
+                            </w:pPr>
+                          </w:p>
+                          <w:p>
+                            <w:pPr>
+                              <w:spacing w:after="0" w:line="240" w:lineRule="auto"/>
+                              <w:jc w:val="both"/>
+                              <w:rPr>
+                                <w:lang w:val="en-US"/>
+                              </w:rPr>
+                            </w:pPr>
+                            <w:r>
+                              <w:rPr>
+                                <w:lang w:val="en-US"/>
+                              </w:rPr>
+                              <w:t>#738598</w:t>
+                            </w:r>
+                          </w:p>
+                          <w:p>
+                            <w:pPr>
+                              <w:spacing w:after="0" w:line="240" w:lineRule="auto"/>
+                              <w:jc w:val="both"/>
+                              <w:rPr>
+                                <w:lang w:val="en-US"/>
+                              </w:rPr>
+                            </w:pPr>
+                          </w:p>
+                          <w:p>
+                            <w:pPr>
+                              <w:spacing w:after="0" w:line="240" w:lineRule="auto"/>
+                              <w:jc w:val="both"/>
+                              <w:rPr>
+                                <w:lang w:val="en-US"/>
+                              </w:rPr>
+                            </w:pPr>
+                            <w:r>
+                              <w:rPr>
+                                <w:lang w:val="en-US"/>
+                              </w:rPr>
+                              <w:t>#dfe2e2</w:t>
+                            </w:r>
+                          </w:p>
+                          <w:p>
+                            <w:pPr>
+                              <w:spacing w:after="0" w:line="240" w:lineRule="auto"/>
+                              <w:jc w:val="both"/>
+                              <w:rPr>
+                                <w:lang w:val="en-US"/>
+                              </w:rPr>
+                            </w:pPr>
+                          </w:p>
+                          <w:p>
+                            <w:pPr>
+                              <w:spacing w:after="0" w:line="240" w:lineRule="auto"/>
+                              <w:jc w:val="both"/>
+                              <w:rPr>
+                                <w:lang w:val="en-US"/>
+                              </w:rPr>
+                            </w:pPr>
+                            <w:r>
+                              <w:rPr>
+                                <w:lang w:val="en-US"/>
+                              </w:rPr>
+                              <w:t>#1cb3c8</w:t>
+                            </w:r>
+                          </w:p>
+                          <w:p/>
+                        </w:txbxContent>
+                      </wps:txbx>
+                      <wps:bodyPr rot="0" vert="horz" wrap="square" lIns="91440" tIns="45720" rIns="91440" bIns="45720" anchor="t" anchorCtr="0">
+                        <a:noAutofit/>
+                      </wps:bodyPr>
+                    </wps:wsp>
+                  </a:graphicData>
+                </a:graphic>
+                <wp14:sizeRelH relativeFrom="margin">
+                  <wp14:pctWidth>0</wp14:pctWidth>
+                </wp14:sizeRelH>
+                <wp14:sizeRelV relativeFrom="margin">
+                  <wp14:pctHeight>0</wp14:pctHeight>
+                </wp14:sizeRelV>
+              </wp:anchor>
+            </w:drawing>
+          </mc:Choice>
+          <mc:Fallback>
+            <w:pict>
+              <v:shapetype w14:anchorId="7DBBC330" id="_x0000_t202" coordsize="21600,21600" o:spt="202" path="m,l,21600r21600,l21600,xe">
+                <v:stroke joinstyle="miter"/>
+                <v:path gradientshapeok="t" o:connecttype="rect"/>
+              </v:shapetype>
+              <v:shape id="Szövegdoboz 2" o:spid="_x0000_s1026" type="#_x0000_t202" style="position:absolute;left:0;text-align:left;margin-left:20.45pt;margin-top:12.45pt;width:103.3pt;height:125.95pt;z-index:251660288;visibility:visible;mso-wrap-style:square;mso-width-percent:0;mso-height-percent:0;mso-wrap-distance-left:9pt;mso-wrap-distance-top:3.6pt;mso-wrap-distance-right:9pt;mso-wrap-distance-bottom:3.6pt;mso-position-horizontal:absolute;mso-position-horizontal-relative:text;mso-position-vertical:absolute;mso-position-vertical-relative:text;mso-width-percent:0;mso-height-percent:0;mso-width-relative:margin;mso-height-relative:margin;v-text-anchor:top" o:gfxdata="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" filled="f" stroked="f">
+                <v:textbox>
+                  <w:txbxContent>
+                    <w:p>
+                      <w:pPr>
+                        <w:spacing w:after="0" w:line="240" w:lineRule="auto"/>
+                        <w:jc w:val="both"/>
+                        <w:rPr>
+                          <w:lang w:val="en-US"/>
+                        </w:rPr>
+                      </w:pPr>
+                      <w:r>
+                        <w:rPr>
+                          <w:lang w:val="en-US"/>
+                        </w:rPr>
+                        <w:t>#3c415e</w:t>
+                      </w:r>
+                    </w:p>
+                    <w:p>
+                      <w:pPr>
+                        <w:spacing w:after="0" w:line="240" w:lineRule="auto"/>
+                        <w:jc w:val="both"/>
+                        <w:rPr>
+                          <w:lang w:val="en-US"/>
+                        </w:rPr>
+                      </w:pPr>
+                    </w:p>
+                    <w:p>
+                      <w:pPr>
+                        <w:spacing w:after="0" w:line="240" w:lineRule="auto"/>
+                        <w:jc w:val="both"/>
+                        <w:rPr>
+                          <w:lang w:val="en-US"/>
+                        </w:rPr>
+                      </w:pPr>
+                    </w:p>
+                    <w:p>
+                      <w:pPr>
+                        <w:spacing w:after="0" w:line="240" w:lineRule="auto"/>
+                        <w:jc w:val="both"/>
+                        <w:rPr>
+                          <w:lang w:val="en-US"/>
+                        </w:rPr>
+                      </w:pPr>
+                      <w:r>
+                        <w:rPr>
+                          <w:lang w:val="en-US"/>
+                        </w:rPr>
+                        <w:t>#738598</w:t>
+                      </w:r>
+                    </w:p>
+                    <w:p>
+                      <w:pPr>
+                        <w:spacing w:after="0" w:line="240" w:lineRule="auto"/>
+                        <w:jc w:val="both"/>
+                        <w:rPr>
+                          <w:lang w:val="en-US"/>
+                        </w:rPr>
+                      </w:pPr>
+                    </w:p>
+                    <w:p>
+                      <w:pPr>
+                        <w:spacing w:after="0" w:line="240" w:lineRule="auto"/>
+                        <w:jc w:val="both"/>
+                        <w:rPr>
+                          <w:lang w:val="en-US"/>
+                        </w:rPr>
+                      </w:pPr>
+                      <w:r>
+                        <w:rPr>
+                          <w:lang w:val="en-US"/>
+                        </w:rPr>
+                        <w:t>#dfe2e2</w:t>
+                      </w:r>
+                    </w:p>
+                    <w:p>
+                      <w:pPr>
+                        <w:spacing w:after="0" w:line="240" w:lineRule="auto"/>
+                        <w:jc w:val="both"/>
+                        <w:rPr>
+                          <w:lang w:val="en-US"/>
+                        </w:rPr>
+                      </w:pPr>
+                    </w:p>
+                    <w:p>
+                      <w:pPr>
+                        <w:spacing w:after="0" w:line="240" w:lineRule="auto"/>
+                        <w:jc w:val="both"/>
+                        <w:rPr>
+                          <w:lang w:val="en-US"/>
+                        </w:rPr>
+                      </w:pPr>
+                      <w:r>
+                        <w:rPr>
+                          <w:lang w:val="en-US"/>
+                        </w:rPr>
+                        <w:t>#1cb3c8</w:t>
+                      </w:r>
+                    </w:p>
+                    <w:p/>
+                  </w:txbxContent>
+                </v:textbox>
+              </v:shape>
+            </w:pict>
+          </mc:Fallback>
+        </mc:AlternateContent>
+      </w:r>
+      <w:r>
+        <w:rPr>
+          <w:u w:val="single"/>
+          <w:lang w:val="en-US"/>
+        </w:rPr>
         <w:drawing>
-          <wp:anchor distT="0" distB="0" distL="114300" distR="114300" simplePos="0" relativeHeight="251658240" behindDoc="1" locked="0" layoutInCell="1" allowOverlap="1" wp14:anchorId="422C3B0D" wp14:editId="35E23B7D">
+          <wp:anchor distT="0" distB="0" distL="114300" distR="114300" simplePos="0" relativeHeight="251658240" behindDoc="1" locked="0" layoutInCell="1" allowOverlap="1" wp14:anchorId="263A6688" wp14:editId="297C431A">
             <wp:simplePos x="0" y="0"/>
             <wp:positionH relativeFrom="column">
-              <wp:posOffset>3827225</wp:posOffset>
+              <wp:posOffset>236162</wp:posOffset>
             </wp:positionH>
             <wp:positionV relativeFrom="paragraph">
-              <wp:posOffset>-57018</wp:posOffset>
+              <wp:posOffset>42545</wp:posOffset>
             </wp:positionV>
-            <wp:extent cx="1790896" cy="2125133"/>
-            <wp:effectExtent l="23495" t="14605" r="23495" b="23495"/>
+            <wp:extent cx="1291590" cy="1532255"/>
+            <wp:effectExtent l="19050" t="19050" r="22860" b="10795"/>
             <wp:wrapNone/>
             <wp:docPr id="2" name="Kép 2"/>
             <wp:cNvGraphicFramePr>
@@ -515,7 +892,7 @@
                     <pic:cNvPicPr/>
                   </pic:nvPicPr>
                   <pic:blipFill rotWithShape="1">
-                    <a:blip r:embed="rId8" cstate="print">
+                    <a:blip r:embed="rId9" cstate="print">
                       <a:extLst>
                         <a:ext uri="{28A0092B-C50C-407E-A947-70E740481C1C}">
                           <a14:useLocalDpi xmlns:a14="http://schemas.microsoft.com/office/drawing/2010/main" val="0"/>
@@ -526,9 +903,9 @@
                     <a:stretch/>
                   </pic:blipFill>
                   <pic:spPr bwMode="auto">
-                    <a:xfrm rot="16200000">
+                    <a:xfrm>
                       <a:off x="0" y="0"/>
-                      <a:ext cx="1790896" cy="2125133"/>
+                      <a:ext cx="1291590" cy="1532255"/>
                     </a:xfrm>
                     <a:prstGeom prst="rect">
                       <a:avLst/>
@@ -556,200 +933,78 @@
           </wp:anchor>
         </w:drawing>
       </w:r>
-      <w:r>
-        <w:rPr>
-          <w:u w:val="single"/>
-          <w:lang w:val="en-US"/>
-        </w:rPr>
-        <w:t>Color s</w:t>
-      </w:r>
-      <w:r>
-        <w:rPr>
-          <w:u w:val="single"/>
-          <w:lang w:val="en-US"/>
-        </w:rPr>
-        <w:t>ceme:</w:t>
-      </w:r>
-    </w:p>
-    <w:p>
-      <w:pPr>
-        <w:spacing w:after="0" w:line="240" w:lineRule="auto"/>
-        <w:jc w:val="both"/>
-        <w:rPr>
-          <w:lang w:val="en-US"/>
-        </w:rPr>
-      </w:pPr>
-    </w:p>
-    <w:p>
-      <w:pPr>
-        <w:spacing w:after="0" w:line="240" w:lineRule="auto"/>
-        <w:jc w:val="both"/>
-        <w:rPr>
-          <w:lang w:val="en-US"/>
-        </w:rPr>
-      </w:pPr>
-      <w:hyperlink r:id="rId9" w:history="1">
-        <w:r>
-          <w:rPr>
-            <w:rStyle w:val="Hiperhivatkozs"/>
-            <w:lang w:val="en-US"/>
-          </w:rPr>
-          <w:t>https://colorhunt.co/palette/138147</w:t>
-        </w:r>
-      </w:hyperlink>
-    </w:p>
-    <w:p>
-      <w:pPr>
-        <w:spacing w:after="0" w:line="240" w:lineRule="auto"/>
-        <w:jc w:val="both"/>
-        <w:rPr>
-          <w:lang w:val="en-US"/>
-        </w:rPr>
-      </w:pPr>
-    </w:p>
-    <w:p>
-      <w:pPr>
-        <w:spacing w:after="0" w:line="240" w:lineRule="auto"/>
-        <w:jc w:val="both"/>
-        <w:rPr>
-          <w:lang w:val="en-US"/>
-        </w:rPr>
-      </w:pPr>
-      <w:r>
-        <w:rPr>
-          <w:lang w:val="en-US"/>
-        </w:rPr>
-        <w:t>#3c415e</w:t>
-      </w:r>
-      <w:r>
-        <w:rPr>
-          <w:lang w:val="en-US"/>
-        </w:rPr>
-        <w:t>,</w:t>
-      </w:r>
-    </w:p>
-    <w:p>
-      <w:pPr>
-        <w:spacing w:after="0" w:line="240" w:lineRule="auto"/>
-        <w:jc w:val="both"/>
-        <w:rPr>
-          <w:lang w:val="en-US"/>
-        </w:rPr>
-      </w:pPr>
-      <w:r>
-        <w:rPr>
-          <w:lang w:val="en-US"/>
-        </w:rPr>
-        <w:t>#738598</w:t>
-      </w:r>
-      <w:r>
-        <w:rPr>
-          <w:lang w:val="en-US"/>
-        </w:rPr>
-        <w:t>,</w:t>
-      </w:r>
-    </w:p>
-    <w:p>
-      <w:pPr>
-        <w:spacing w:after="0" w:line="240" w:lineRule="auto"/>
-        <w:jc w:val="both"/>
-        <w:rPr>
-          <w:lang w:val="en-US"/>
-        </w:rPr>
-      </w:pPr>
-      <w:r>
-        <w:rPr>
-          <w:lang w:val="en-US"/>
-        </w:rPr>
-        <w:t>#dfe2e2</w:t>
-      </w:r>
-      <w:r>
-        <w:rPr>
-          <w:lang w:val="en-US"/>
-        </w:rPr>
-        <w:t>,</w:t>
-      </w:r>
-    </w:p>
-    <w:p>
-      <w:pPr>
-        <w:spacing w:after="0" w:line="240" w:lineRule="auto"/>
-        <w:jc w:val="both"/>
-        <w:rPr>
-          <w:lang w:val="en-US"/>
-        </w:rPr>
-      </w:pPr>
-      <w:r>
-        <w:rPr>
-          <w:lang w:val="en-US"/>
-        </w:rPr>
-        <w:t>#1cb3c8</w:t>
-      </w:r>
-      <w:r>
-        <w:rPr>
-          <w:lang w:val="en-US"/>
-        </w:rPr>
-        <w:t>,</w:t>
-      </w:r>
-    </w:p>
-    <w:p>
-      <w:pPr>
-        <w:spacing w:after="0" w:line="240" w:lineRule="auto"/>
-        <w:jc w:val="both"/>
-        <w:rPr>
-          <w:lang w:val="en-US"/>
-        </w:rPr>
-      </w:pPr>
-      <w:r>
-        <w:rPr>
-          <w:lang w:val="en-US"/>
-        </w:rPr>
-        <w:t>font-family</w:t>
-      </w:r>
-      <w:r>
-        <w:rPr>
-          <w:lang w:val="en-US"/>
-        </w:rPr>
-        <w:t xml:space="preserve">: </w:t>
-      </w:r>
-      <w:r>
-        <w:rPr>
-          <w:lang w:val="en-US"/>
-        </w:rPr>
-        <w:t>Agency</w:t>
-      </w:r>
-      <w:r>
-        <w:rPr>
-          <w:lang w:val="en-US"/>
-        </w:rPr>
-        <w:t xml:space="preserve"> </w:t>
-      </w:r>
-      <w:r>
-        <w:rPr>
-          <w:lang w:val="en-US"/>
-        </w:rPr>
-        <w:t>FB</w:t>
-      </w:r>
-      <w:r>
-        <w:rPr>
-          <w:lang w:val="en-US"/>
-        </w:rPr>
-        <w:t>,</w:t>
-      </w:r>
-    </w:p>
-    <w:p>
-      <w:pPr>
-        <w:spacing w:after="0" w:line="240" w:lineRule="auto"/>
-        <w:jc w:val="both"/>
-        <w:rPr>
-          <w:lang w:val="en-US"/>
-        </w:rPr>
-      </w:pPr>
-      <w:r>
-        <w:rPr>
-          <w:lang w:val="en-US"/>
-        </w:rPr>
-        <w:t>font-size: 30px</w:t>
-      </w:r>
+    </w:p>
+    <w:p>
+      <w:pPr>
+        <w:spacing w:after="0" w:line="240" w:lineRule="auto"/>
+        <w:jc w:val="both"/>
+        <w:rPr>
+          <w:lang w:val="en-US"/>
+        </w:rPr>
+      </w:pPr>
+    </w:p>
+    <w:p>
+      <w:pPr>
+        <w:spacing w:after="0" w:line="240" w:lineRule="auto"/>
+        <w:jc w:val="both"/>
+        <w:rPr>
+          <w:lang w:val="en-US"/>
+        </w:rPr>
+      </w:pPr>
+    </w:p>
+    <w:p>
+      <w:pPr>
+        <w:spacing w:after="0" w:line="240" w:lineRule="auto"/>
+        <w:jc w:val="both"/>
+        <w:rPr>
+          <w:lang w:val="en-US"/>
+        </w:rPr>
+      </w:pPr>
+    </w:p>
+    <w:p>
+      <w:pPr>
+        <w:spacing w:after="0" w:line="240" w:lineRule="auto"/>
+        <w:jc w:val="both"/>
+        <w:rPr>
+          <w:lang w:val="en-US"/>
+        </w:rPr>
+      </w:pPr>
+    </w:p>
+    <w:p>
+      <w:pPr>
+        <w:spacing w:after="0" w:line="240" w:lineRule="auto"/>
+        <w:jc w:val="both"/>
+        <w:rPr>
+          <w:lang w:val="en-US"/>
+        </w:rPr>
+      </w:pPr>
+    </w:p>
+    <w:p>
+      <w:pPr>
+        <w:spacing w:after="0" w:line="240" w:lineRule="auto"/>
+        <w:jc w:val="both"/>
+        <w:rPr>
+          <w:lang w:val="en-US"/>
+        </w:rPr>
+      </w:pPr>
+    </w:p>
+    <w:p>
+      <w:pPr>
+        <w:spacing w:after="0" w:line="240" w:lineRule="auto"/>
+        <w:jc w:val="both"/>
+        <w:rPr>
+          <w:lang w:val="en-US"/>
+        </w:rPr>
+      </w:pPr>
+    </w:p>
+    <w:p>
+      <w:pPr>
+        <w:spacing w:after="0" w:line="240" w:lineRule="auto"/>
+        <w:jc w:val="both"/>
+        <w:rPr>
+          <w:lang w:val="en-US"/>
+        </w:rPr>
+      </w:pPr>
     </w:p>
     <w:p>
       <w:pPr>
@@ -929,6 +1184,13 @@
     </w:p>
     <w:p>
       <w:pPr>
+        <w:keepNext/>
+        <w:spacing w:after="0" w:line="240" w:lineRule="auto"/>
+        <w:jc w:val="center"/>
+      </w:pPr>
+    </w:p>
+    <w:p>
+      <w:pPr>
         <w:pStyle w:val="Kpalrs"/>
         <w:jc w:val="center"/>
         <w:rPr>
@@ -1010,8 +1272,8 @@
         <w:lastRenderedPageBreak/>
         <w:drawing>
           <wp:inline distT="0" distB="0" distL="0" distR="0" wp14:anchorId="372CED03" wp14:editId="518D4FAD">
-            <wp:extent cx="2428637" cy="4317577"/>
-            <wp:effectExtent l="19050" t="19050" r="10160" b="26035"/>
+            <wp:extent cx="2361333" cy="4197927"/>
+            <wp:effectExtent l="19050" t="19050" r="20320" b="12700"/>
             <wp:docPr id="5" name="Kép 5"/>
             <wp:cNvGraphicFramePr>
               <a:graphicFrameLocks xmlns:a="http://schemas.openxmlformats.org/drawingml/2006/main" noChangeAspect="1"/>
@@ -1038,7 +1300,7 @@
                   <pic:spPr>
                     <a:xfrm>
                       <a:off x="0" y="0"/>
-                      <a:ext cx="2454663" cy="4363846"/>
+                      <a:ext cx="2390008" cy="4248905"/>
                     </a:xfrm>
                     <a:prstGeom prst="rect">
                       <a:avLst/>
@@ -1058,6 +1320,13 @@
     </w:p>
     <w:p>
       <w:pPr>
+        <w:keepNext/>
+        <w:spacing w:after="0" w:line="240" w:lineRule="auto"/>
+        <w:jc w:val="center"/>
+      </w:pPr>
+    </w:p>
+    <w:p>
+      <w:pPr>
         <w:pStyle w:val="Kpalrs"/>
         <w:jc w:val="center"/>
         <w:rPr>
@@ -1088,8 +1357,8 @@
         </w:rPr>
         <w:drawing>
           <wp:inline distT="0" distB="0" distL="0" distR="0" wp14:anchorId="72C11CF4" wp14:editId="7580B92C">
-            <wp:extent cx="2413000" cy="4289777"/>
-            <wp:effectExtent l="19050" t="19050" r="25400" b="15875"/>
+            <wp:extent cx="2357438" cy="4191000"/>
+            <wp:effectExtent l="19050" t="19050" r="24130" b="19050"/>
             <wp:docPr id="6" name="Kép 6"/>
             <wp:cNvGraphicFramePr>
               <a:graphicFrameLocks xmlns:a="http://schemas.openxmlformats.org/drawingml/2006/main" noChangeAspect="1"/>
@@ -1116,7 +1385,7 @@
                   <pic:spPr>
                     <a:xfrm>
                       <a:off x="0" y="0"/>
-                      <a:ext cx="2448632" cy="4353122"/>
+                      <a:ext cx="2394461" cy="4256819"/>
                     </a:xfrm>
                     <a:prstGeom prst="rect">
                       <a:avLst/>
@@ -1133,6 +1402,15 @@
           </wp:inline>
         </w:drawing>
       </w:r>
+      <w:bookmarkStart w:id="0" w:name="_GoBack"/>
+      <w:bookmarkEnd w:id="0"/>
+    </w:p>
+    <w:p>
+      <w:pPr>
+        <w:keepNext/>
+        <w:spacing w:after="0" w:line="240" w:lineRule="auto"/>
+        <w:jc w:val="center"/>
+      </w:pPr>
     </w:p>
     <w:p>
       <w:pPr>
@@ -1160,8 +1438,22 @@
       </w:r>
     </w:p>
     <w:p>
-      <w:bookmarkStart w:id="0" w:name="_GoBack"/>
-      <w:bookmarkEnd w:id="0"/>
+      <w:pPr>
+        <w:pStyle w:val="Listaszerbekezds"/>
+        <w:numPr>
+          <w:ilvl w:val="0"/>
+          <w:numId w:val="3"/>
+        </w:numPr>
+      </w:pPr>
+      <w:r>
+        <w:t>Changed font-family to Abel, because Agency FB was not open source on Google Fonts</w:t>
+      </w:r>
+      <w:r>
+        <w:t xml:space="preserve"> (26/07/2019)</w:t>
+      </w:r>
+      <w:r>
+        <w:t>.</w:t>
+      </w:r>
     </w:p>
     <w:sectPr>
       <w:footerReference w:type="default" r:id="rId14"/>
@@ -1218,7 +1510,13 @@
       <w:ptab w:relativeTo="margin" w:alignment="right" w:leader="none"/>
     </w:r>
     <w:r>
-      <w:t>Date: 16/07/2019</w:t>
+      <w:t xml:space="preserve">Date: </w:t>
+    </w:r>
+    <w:r>
+      <w:t>26</w:t>
+    </w:r>
+    <w:r>
+      <w:t>/07/2019</w:t>
     </w:r>
   </w:p>
 </w:ftr>
@@ -1252,6 +1550,343 @@
 <file path=word/numbering.xml><?xml version="1.0" encoding="utf-8"?>
 <w:numbering xmlns:wpc="http://schemas.microsoft.com/office/word/2010/wordprocessingCanvas" xmlns:cx="http://schemas.microsoft.com/office/drawing/2014/chartex" xmlns:mc="http://schemas.openxmlformats.org/markup-compatibility/2006" xmlns:o="urn:schemas-microsoft-com:office:office" xmlns:r="http://schemas.openxmlformats.org/officeDocument/2006/relationships" xmlns:m="http://schemas.openxmlformats.org/officeDocument/2006/math" xmlns:v="urn:schemas-microsoft-com:vml" xmlns:wp14="http://schemas.microsoft.com/office/word/2010/wordprocessingDrawing" xmlns:wp="http://schemas.openxmlformats.org/drawingml/2006/wordprocessingDrawing" xmlns:w10="urn:schemas-microsoft-com:office:word" xmlns:w="http://schemas.openxmlformats.org/wordprocessingml/2006/main" xmlns:w14="http://schemas.microsoft.com/office/word/2010/wordml" xmlns:w15="http://schemas.microsoft.com/office/word/2012/wordml" xmlns:w16se="http://schemas.microsoft.com/office/word/2015/wordml/symex" xmlns:wpg="http://schemas.microsoft.com/office/word/2010/wordprocessingGroup" xmlns:wpi="http://schemas.microsoft.com/office/word/2010/wordprocessingInk" xmlns:wne="http://schemas.microsoft.com/office/word/2006/wordml" xmlns:wps="http://schemas.microsoft.com/office/word/2010/wordprocessingShape" mc:Ignorable="w14 w15 w16se wp14">
   <w:abstractNum w:abstractNumId="0" w15:restartNumberingAfterBreak="0">
+    <w:nsid w:val="04E167FD"/>
+    <w:multiLevelType w:val="hybridMultilevel"/>
+    <w:tmpl w:val="602C03E6"/>
+    <w:lvl w:ilvl="0" w:tplc="B656788E">
+      <w:numFmt w:val="bullet"/>
+      <w:lvlText w:val="-"/>
+      <w:lvlJc w:val="left"/>
+      <w:pPr>
+        <w:ind w:left="720" w:hanging="360"/>
+      </w:pPr>
+      <w:rPr>
+        <w:rFonts w:ascii="Calibri" w:eastAsiaTheme="minorHAnsi" w:hAnsi="Calibri" w:cs="Calibri" w:hint="default"/>
+      </w:rPr>
+    </w:lvl>
+    <w:lvl w:ilvl="1" w:tplc="040E0003" w:tentative="1">
+      <w:start w:val="1"/>
+      <w:numFmt w:val="bullet"/>
+      <w:lvlText w:val="o"/>
+      <w:lvlJc w:val="left"/>
+      <w:pPr>
+        <w:ind w:left="1440" w:hanging="360"/>
+      </w:pPr>
+      <w:rPr>
+        <w:rFonts w:ascii="Courier New" w:hAnsi="Courier New" w:cs="Courier New" w:hint="default"/>
+      </w:rPr>
+    </w:lvl>
+    <w:lvl w:ilvl="2" w:tplc="040E0005" w:tentative="1">
+      <w:start w:val="1"/>
+      <w:numFmt w:val="bullet"/>
+      <w:lvlText w:val=""/>
+      <w:lvlJc w:val="left"/>
+      <w:pPr>
+        <w:ind w:left="2160" w:hanging="360"/>
+      </w:pPr>
+      <w:rPr>
+        <w:rFonts w:ascii="Wingdings" w:hAnsi="Wingdings" w:hint="default"/>
+      </w:rPr>
+    </w:lvl>
+    <w:lvl w:ilvl="3" w:tplc="040E0001" w:tentative="1">
+      <w:start w:val="1"/>
+      <w:numFmt w:val="bullet"/>
+      <w:lvlText w:val=""/>
+      <w:lvlJc w:val="left"/>
+      <w:pPr>
+        <w:ind w:left="2880" w:hanging="360"/>
+      </w:pPr>
+      <w:rPr>
+        <w:rFonts w:ascii="Symbol" w:hAnsi="Symbol" w:hint="default"/>
+      </w:rPr>
+    </w:lvl>
+    <w:lvl w:ilvl="4" w:tplc="040E0003" w:tentative="1">
+      <w:start w:val="1"/>
+      <w:numFmt w:val="bullet"/>
+      <w:lvlText w:val="o"/>
+      <w:lvlJc w:val="left"/>
+      <w:pPr>
+        <w:ind w:left="3600" w:hanging="360"/>
+      </w:pPr>
+      <w:rPr>
+        <w:rFonts w:ascii="Courier New" w:hAnsi="Courier New" w:cs="Courier New" w:hint="default"/>
+      </w:rPr>
+    </w:lvl>
+    <w:lvl w:ilvl="5" w:tplc="040E0005" w:tentative="1">
+      <w:start w:val="1"/>
+      <w:numFmt w:val="bullet"/>
+      <w:lvlText w:val=""/>
+      <w:lvlJc w:val="left"/>
+      <w:pPr>
+        <w:ind w:left="4320" w:hanging="360"/>
+      </w:pPr>
+      <w:rPr>
+        <w:rFonts w:ascii="Wingdings" w:hAnsi="Wingdings" w:hint="default"/>
+      </w:rPr>
+    </w:lvl>
+    <w:lvl w:ilvl="6" w:tplc="040E0001" w:tentative="1">
+      <w:start w:val="1"/>
+      <w:numFmt w:val="bullet"/>
+      <w:lvlText w:val=""/>
+      <w:lvlJc w:val="left"/>
+      <w:pPr>
+        <w:ind w:left="5040" w:hanging="360"/>
+      </w:pPr>
+      <w:rPr>
+        <w:rFonts w:ascii="Symbol" w:hAnsi="Symbol" w:hint="default"/>
+      </w:rPr>
+    </w:lvl>
+    <w:lvl w:ilvl="7" w:tplc="040E0003" w:tentative="1">
+      <w:start w:val="1"/>
+      <w:numFmt w:val="bullet"/>
+      <w:lvlText w:val="o"/>
+      <w:lvlJc w:val="left"/>
+      <w:pPr>
+        <w:ind w:left="5760" w:hanging="360"/>
+      </w:pPr>
+      <w:rPr>
+        <w:rFonts w:ascii="Courier New" w:hAnsi="Courier New" w:cs="Courier New" w:hint="default"/>
+      </w:rPr>
+    </w:lvl>
+    <w:lvl w:ilvl="8" w:tplc="040E0005" w:tentative="1">
+      <w:start w:val="1"/>
+      <w:numFmt w:val="bullet"/>
+      <w:lvlText w:val=""/>
+      <w:lvlJc w:val="left"/>
+      <w:pPr>
+        <w:ind w:left="6480" w:hanging="360"/>
+      </w:pPr>
+      <w:rPr>
+        <w:rFonts w:ascii="Wingdings" w:hAnsi="Wingdings" w:hint="default"/>
+      </w:rPr>
+    </w:lvl>
+  </w:abstractNum>
+  <w:abstractNum w:abstractNumId="1" w15:restartNumberingAfterBreak="0">
+    <w:nsid w:val="0FA97750"/>
+    <w:multiLevelType w:val="hybridMultilevel"/>
+    <w:tmpl w:val="12A49138"/>
+    <w:lvl w:ilvl="0" w:tplc="040E0001">
+      <w:start w:val="1"/>
+      <w:numFmt w:val="bullet"/>
+      <w:lvlText w:val=""/>
+      <w:lvlJc w:val="left"/>
+      <w:pPr>
+        <w:ind w:left="360" w:hanging="360"/>
+      </w:pPr>
+      <w:rPr>
+        <w:rFonts w:ascii="Symbol" w:hAnsi="Symbol" w:hint="default"/>
+      </w:rPr>
+    </w:lvl>
+    <w:lvl w:ilvl="1" w:tplc="040E0003" w:tentative="1">
+      <w:start w:val="1"/>
+      <w:numFmt w:val="bullet"/>
+      <w:lvlText w:val="o"/>
+      <w:lvlJc w:val="left"/>
+      <w:pPr>
+        <w:ind w:left="1080" w:hanging="360"/>
+      </w:pPr>
+      <w:rPr>
+        <w:rFonts w:ascii="Courier New" w:hAnsi="Courier New" w:cs="Courier New" w:hint="default"/>
+      </w:rPr>
+    </w:lvl>
+    <w:lvl w:ilvl="2" w:tplc="040E0005" w:tentative="1">
+      <w:start w:val="1"/>
+      <w:numFmt w:val="bullet"/>
+      <w:lvlText w:val=""/>
+      <w:lvlJc w:val="left"/>
+      <w:pPr>
+        <w:ind w:left="1800" w:hanging="360"/>
+      </w:pPr>
+      <w:rPr>
+        <w:rFonts w:ascii="Wingdings" w:hAnsi="Wingdings" w:hint="default"/>
+      </w:rPr>
+    </w:lvl>
+    <w:lvl w:ilvl="3" w:tplc="040E0001" w:tentative="1">
+      <w:start w:val="1"/>
+      <w:numFmt w:val="bullet"/>
+      <w:lvlText w:val=""/>
+      <w:lvlJc w:val="left"/>
+      <w:pPr>
+        <w:ind w:left="2520" w:hanging="360"/>
+      </w:pPr>
+      <w:rPr>
+        <w:rFonts w:ascii="Symbol" w:hAnsi="Symbol" w:hint="default"/>
+      </w:rPr>
+    </w:lvl>
+    <w:lvl w:ilvl="4" w:tplc="040E0003" w:tentative="1">
+      <w:start w:val="1"/>
+      <w:numFmt w:val="bullet"/>
+      <w:lvlText w:val="o"/>
+      <w:lvlJc w:val="left"/>
+      <w:pPr>
+        <w:ind w:left="3240" w:hanging="360"/>
+      </w:pPr>
+      <w:rPr>
+        <w:rFonts w:ascii="Courier New" w:hAnsi="Courier New" w:cs="Courier New" w:hint="default"/>
+      </w:rPr>
+    </w:lvl>
+    <w:lvl w:ilvl="5" w:tplc="040E0005" w:tentative="1">
+      <w:start w:val="1"/>
+      <w:numFmt w:val="bullet"/>
+      <w:lvlText w:val=""/>
+      <w:lvlJc w:val="left"/>
+      <w:pPr>
+        <w:ind w:left="3960" w:hanging="360"/>
+      </w:pPr>
+      <w:rPr>
+        <w:rFonts w:ascii="Wingdings" w:hAnsi="Wingdings" w:hint="default"/>
+      </w:rPr>
+    </w:lvl>
+    <w:lvl w:ilvl="6" w:tplc="040E0001" w:tentative="1">
+      <w:start w:val="1"/>
+      <w:numFmt w:val="bullet"/>
+      <w:lvlText w:val=""/>
+      <w:lvlJc w:val="left"/>
+      <w:pPr>
+        <w:ind w:left="4680" w:hanging="360"/>
+      </w:pPr>
+      <w:rPr>
+        <w:rFonts w:ascii="Symbol" w:hAnsi="Symbol" w:hint="default"/>
+      </w:rPr>
+    </w:lvl>
+    <w:lvl w:ilvl="7" w:tplc="040E0003" w:tentative="1">
+      <w:start w:val="1"/>
+      <w:numFmt w:val="bullet"/>
+      <w:lvlText w:val="o"/>
+      <w:lvlJc w:val="left"/>
+      <w:pPr>
+        <w:ind w:left="5400" w:hanging="360"/>
+      </w:pPr>
+      <w:rPr>
+        <w:rFonts w:ascii="Courier New" w:hAnsi="Courier New" w:cs="Courier New" w:hint="default"/>
+      </w:rPr>
+    </w:lvl>
+    <w:lvl w:ilvl="8" w:tplc="040E0005" w:tentative="1">
+      <w:start w:val="1"/>
+      <w:numFmt w:val="bullet"/>
+      <w:lvlText w:val=""/>
+      <w:lvlJc w:val="left"/>
+      <w:pPr>
+        <w:ind w:left="6120" w:hanging="360"/>
+      </w:pPr>
+      <w:rPr>
+        <w:rFonts w:ascii="Wingdings" w:hAnsi="Wingdings" w:hint="default"/>
+      </w:rPr>
+    </w:lvl>
+  </w:abstractNum>
+  <w:abstractNum w:abstractNumId="2" w15:restartNumberingAfterBreak="0">
+    <w:nsid w:val="0FCE07F0"/>
+    <w:multiLevelType w:val="hybridMultilevel"/>
+    <w:tmpl w:val="8376D312"/>
+    <w:lvl w:ilvl="0" w:tplc="B656788E">
+      <w:numFmt w:val="bullet"/>
+      <w:lvlText w:val="-"/>
+      <w:lvlJc w:val="left"/>
+      <w:pPr>
+        <w:ind w:left="720" w:hanging="360"/>
+      </w:pPr>
+      <w:rPr>
+        <w:rFonts w:ascii="Calibri" w:eastAsiaTheme="minorHAnsi" w:hAnsi="Calibri" w:cs="Calibri" w:hint="default"/>
+      </w:rPr>
+    </w:lvl>
+    <w:lvl w:ilvl="1" w:tplc="040E0003" w:tentative="1">
+      <w:start w:val="1"/>
+      <w:numFmt w:val="bullet"/>
+      <w:lvlText w:val="o"/>
+      <w:lvlJc w:val="left"/>
+      <w:pPr>
+        <w:ind w:left="1440" w:hanging="360"/>
+      </w:pPr>
+      <w:rPr>
+        <w:rFonts w:ascii="Courier New" w:hAnsi="Courier New" w:cs="Courier New" w:hint="default"/>
+      </w:rPr>
+    </w:lvl>
+    <w:lvl w:ilvl="2" w:tplc="040E0005" w:tentative="1">
+      <w:start w:val="1"/>
+      <w:numFmt w:val="bullet"/>
+      <w:lvlText w:val=""/>
+      <w:lvlJc w:val="left"/>
+      <w:pPr>
+        <w:ind w:left="2160" w:hanging="360"/>
+      </w:pPr>
+      <w:rPr>
+        <w:rFonts w:ascii="Wingdings" w:hAnsi="Wingdings" w:hint="default"/>
+      </w:rPr>
+    </w:lvl>
+    <w:lvl w:ilvl="3" w:tplc="040E0001" w:tentative="1">
+      <w:start w:val="1"/>
+      <w:numFmt w:val="bullet"/>
+      <w:lvlText w:val=""/>
+      <w:lvlJc w:val="left"/>
+      <w:pPr>
+        <w:ind w:left="2880" w:hanging="360"/>
+      </w:pPr>
+      <w:rPr>
+        <w:rFonts w:ascii="Symbol" w:hAnsi="Symbol" w:hint="default"/>
+      </w:rPr>
+    </w:lvl>
+    <w:lvl w:ilvl="4" w:tplc="040E0003" w:tentative="1">
+      <w:start w:val="1"/>
+      <w:numFmt w:val="bullet"/>
+      <w:lvlText w:val="o"/>
+      <w:lvlJc w:val="left"/>
+      <w:pPr>
+        <w:ind w:left="3600" w:hanging="360"/>
+      </w:pPr>
+      <w:rPr>
+        <w:rFonts w:ascii="Courier New" w:hAnsi="Courier New" w:cs="Courier New" w:hint="default"/>
+      </w:rPr>
+    </w:lvl>
+    <w:lvl w:ilvl="5" w:tplc="040E0005" w:tentative="1">
+      <w:start w:val="1"/>
+      <w:numFmt w:val="bullet"/>
+      <w:lvlText w:val=""/>
+      <w:lvlJc w:val="left"/>
+      <w:pPr>
+        <w:ind w:left="4320" w:hanging="360"/>
+      </w:pPr>
+      <w:rPr>
+        <w:rFonts w:ascii="Wingdings" w:hAnsi="Wingdings" w:hint="default"/>
+      </w:rPr>
+    </w:lvl>
+    <w:lvl w:ilvl="6" w:tplc="040E0001" w:tentative="1">
+      <w:start w:val="1"/>
+      <w:numFmt w:val="bullet"/>
+      <w:lvlText w:val=""/>
+      <w:lvlJc w:val="left"/>
+      <w:pPr>
+        <w:ind w:left="5040" w:hanging="360"/>
+      </w:pPr>
+      <w:rPr>
+        <w:rFonts w:ascii="Symbol" w:hAnsi="Symbol" w:hint="default"/>
+      </w:rPr>
+    </w:lvl>
+    <w:lvl w:ilvl="7" w:tplc="040E0003" w:tentative="1">
+      <w:start w:val="1"/>
+      <w:numFmt w:val="bullet"/>
+      <w:lvlText w:val="o"/>
+      <w:lvlJc w:val="left"/>
+      <w:pPr>
+        <w:ind w:left="5760" w:hanging="360"/>
+      </w:pPr>
+      <w:rPr>
+        <w:rFonts w:ascii="Courier New" w:hAnsi="Courier New" w:cs="Courier New" w:hint="default"/>
+      </w:rPr>
+    </w:lvl>
+    <w:lvl w:ilvl="8" w:tplc="040E0005" w:tentative="1">
+      <w:start w:val="1"/>
+      <w:numFmt w:val="bullet"/>
+      <w:lvlText w:val=""/>
+      <w:lvlJc w:val="left"/>
+      <w:pPr>
+        <w:ind w:left="6480" w:hanging="360"/>
+      </w:pPr>
+      <w:rPr>
+        <w:rFonts w:ascii="Wingdings" w:hAnsi="Wingdings" w:hint="default"/>
+      </w:rPr>
+    </w:lvl>
+  </w:abstractNum>
+  <w:abstractNum w:abstractNumId="3" w15:restartNumberingAfterBreak="0">
     <w:nsid w:val="30072C4B"/>
     <w:multiLevelType w:val="hybridMultilevel"/>
     <w:tmpl w:val="DC66E998"/>
@@ -1364,7 +1999,7 @@
       </w:rPr>
     </w:lvl>
   </w:abstractNum>
-  <w:abstractNum w:abstractNumId="1" w15:restartNumberingAfterBreak="0">
+  <w:abstractNum w:abstractNumId="4" w15:restartNumberingAfterBreak="0">
     <w:nsid w:val="4B0B16FC"/>
     <w:multiLevelType w:val="hybridMultilevel"/>
     <w:tmpl w:val="011601B4"/>
@@ -1478,10 +2113,19 @@
     </w:lvl>
   </w:abstractNum>
   <w:num w:numId="1">
-    <w:abstractNumId w:val="1"/>
+    <w:abstractNumId w:val="4"/>
   </w:num>
   <w:num w:numId="2">
+    <w:abstractNumId w:val="3"/>
+  </w:num>
+  <w:num w:numId="3">
+    <w:abstractNumId w:val="2"/>
+  </w:num>
+  <w:num w:numId="4">
     <w:abstractNumId w:val="0"/>
+  </w:num>
+  <w:num w:numId="5">
+    <w:abstractNumId w:val="1"/>
   </w:num>
 </w:numbering>
 </file>

</xml_diff>

<commit_message>
changed header font size to 24px, updated: footer code structure, deliverables
</commit_message>
<xml_diff>
--- a/preparation/deliverable.docx
+++ b/preparation/deliverable.docx
@@ -1472,6 +1472,18 @@
       </w:r>
       <w:r>
         <w:t>.</w:t>
+      </w:r>
+    </w:p>
+    <w:p>
+      <w:pPr>
+        <w:pStyle w:val="Listaszerbekezds"/>
+        <w:numPr>
+          <w:ilvl w:val="0"/>
+          <w:numId w:val="3"/>
+        </w:numPr>
+      </w:pPr>
+      <w:r>
+        <w:t>Added footer for contact infromation about the designer.</w:t>
       </w:r>
       <w:bookmarkStart w:id="0" w:name="_GoBack"/>
       <w:bookmarkEnd w:id="0"/>

</xml_diff>

<commit_message>
removed MediaQuery for lanscape mode
</commit_message>
<xml_diff>
--- a/preparation/deliverable.docx
+++ b/preparation/deliverable.docx
@@ -1461,7 +1461,7 @@
         <w:pStyle w:val="Listaszerbekezds"/>
         <w:numPr>
           <w:ilvl w:val="0"/>
-          <w:numId w:val="3"/>
+          <w:numId w:val="8"/>
         </w:numPr>
       </w:pPr>
       <w:r>
@@ -1479,11 +1479,36 @@
         <w:pStyle w:val="Listaszerbekezds"/>
         <w:numPr>
           <w:ilvl w:val="0"/>
-          <w:numId w:val="3"/>
+          <w:numId w:val="8"/>
         </w:numPr>
       </w:pPr>
       <w:r>
         <w:t>Added footer for contact infromation about the designer.</w:t>
+      </w:r>
+    </w:p>
+    <w:p>
+      <w:r>
+        <w:t>Task3:</w:t>
+      </w:r>
+    </w:p>
+    <w:p>
+      <w:pPr>
+        <w:pStyle w:val="Listaszerbekezds"/>
+        <w:numPr>
+          <w:ilvl w:val="0"/>
+          <w:numId w:val="9"/>
+        </w:numPr>
+      </w:pPr>
+      <w:r>
+        <w:t xml:space="preserve">Made landscape design, but changed the </w:t>
+      </w:r>
+      <w:proofErr w:type="gramStart"/>
+      <w:r>
+        <w:t>idea</w:t>
+      </w:r>
+      <w:proofErr w:type="gramEnd"/>
+      <w:r>
+        <w:t xml:space="preserve"> not doing a different mode for that, because it is not mandatory and deadline issues.</w:t>
       </w:r>
       <w:bookmarkStart w:id="0" w:name="_GoBack"/>
       <w:bookmarkEnd w:id="0"/>
@@ -1695,6 +1720,119 @@
     </w:lvl>
   </w:abstractNum>
   <w:abstractNum w:abstractNumId="1" w15:restartNumberingAfterBreak="0">
+    <w:nsid w:val="090073E9"/>
+    <w:multiLevelType w:val="hybridMultilevel"/>
+    <w:tmpl w:val="F446C94E"/>
+    <w:lvl w:ilvl="0" w:tplc="040E0001">
+      <w:start w:val="1"/>
+      <w:numFmt w:val="bullet"/>
+      <w:lvlText w:val=""/>
+      <w:lvlJc w:val="left"/>
+      <w:pPr>
+        <w:ind w:left="720" w:hanging="360"/>
+      </w:pPr>
+      <w:rPr>
+        <w:rFonts w:ascii="Symbol" w:hAnsi="Symbol" w:hint="default"/>
+      </w:rPr>
+    </w:lvl>
+    <w:lvl w:ilvl="1" w:tplc="040E0003" w:tentative="1">
+      <w:start w:val="1"/>
+      <w:numFmt w:val="bullet"/>
+      <w:lvlText w:val="o"/>
+      <w:lvlJc w:val="left"/>
+      <w:pPr>
+        <w:ind w:left="1440" w:hanging="360"/>
+      </w:pPr>
+      <w:rPr>
+        <w:rFonts w:ascii="Courier New" w:hAnsi="Courier New" w:cs="Courier New" w:hint="default"/>
+      </w:rPr>
+    </w:lvl>
+    <w:lvl w:ilvl="2" w:tplc="040E0005" w:tentative="1">
+      <w:start w:val="1"/>
+      <w:numFmt w:val="bullet"/>
+      <w:lvlText w:val=""/>
+      <w:lvlJc w:val="left"/>
+      <w:pPr>
+        <w:ind w:left="2160" w:hanging="360"/>
+      </w:pPr>
+      <w:rPr>
+        <w:rFonts w:ascii="Wingdings" w:hAnsi="Wingdings" w:hint="default"/>
+      </w:rPr>
+    </w:lvl>
+    <w:lvl w:ilvl="3" w:tplc="040E0001" w:tentative="1">
+      <w:start w:val="1"/>
+      <w:numFmt w:val="bullet"/>
+      <w:lvlText w:val=""/>
+      <w:lvlJc w:val="left"/>
+      <w:pPr>
+        <w:ind w:left="2880" w:hanging="360"/>
+      </w:pPr>
+      <w:rPr>
+        <w:rFonts w:ascii="Symbol" w:hAnsi="Symbol" w:hint="default"/>
+      </w:rPr>
+    </w:lvl>
+    <w:lvl w:ilvl="4" w:tplc="040E0003" w:tentative="1">
+      <w:start w:val="1"/>
+      <w:numFmt w:val="bullet"/>
+      <w:lvlText w:val="o"/>
+      <w:lvlJc w:val="left"/>
+      <w:pPr>
+        <w:ind w:left="3600" w:hanging="360"/>
+      </w:pPr>
+      <w:rPr>
+        <w:rFonts w:ascii="Courier New" w:hAnsi="Courier New" w:cs="Courier New" w:hint="default"/>
+      </w:rPr>
+    </w:lvl>
+    <w:lvl w:ilvl="5" w:tplc="040E0005" w:tentative="1">
+      <w:start w:val="1"/>
+      <w:numFmt w:val="bullet"/>
+      <w:lvlText w:val=""/>
+      <w:lvlJc w:val="left"/>
+      <w:pPr>
+        <w:ind w:left="4320" w:hanging="360"/>
+      </w:pPr>
+      <w:rPr>
+        <w:rFonts w:ascii="Wingdings" w:hAnsi="Wingdings" w:hint="default"/>
+      </w:rPr>
+    </w:lvl>
+    <w:lvl w:ilvl="6" w:tplc="040E0001" w:tentative="1">
+      <w:start w:val="1"/>
+      <w:numFmt w:val="bullet"/>
+      <w:lvlText w:val=""/>
+      <w:lvlJc w:val="left"/>
+      <w:pPr>
+        <w:ind w:left="5040" w:hanging="360"/>
+      </w:pPr>
+      <w:rPr>
+        <w:rFonts w:ascii="Symbol" w:hAnsi="Symbol" w:hint="default"/>
+      </w:rPr>
+    </w:lvl>
+    <w:lvl w:ilvl="7" w:tplc="040E0003" w:tentative="1">
+      <w:start w:val="1"/>
+      <w:numFmt w:val="bullet"/>
+      <w:lvlText w:val="o"/>
+      <w:lvlJc w:val="left"/>
+      <w:pPr>
+        <w:ind w:left="5760" w:hanging="360"/>
+      </w:pPr>
+      <w:rPr>
+        <w:rFonts w:ascii="Courier New" w:hAnsi="Courier New" w:cs="Courier New" w:hint="default"/>
+      </w:rPr>
+    </w:lvl>
+    <w:lvl w:ilvl="8" w:tplc="040E0005" w:tentative="1">
+      <w:start w:val="1"/>
+      <w:numFmt w:val="bullet"/>
+      <w:lvlText w:val=""/>
+      <w:lvlJc w:val="left"/>
+      <w:pPr>
+        <w:ind w:left="6480" w:hanging="360"/>
+      </w:pPr>
+      <w:rPr>
+        <w:rFonts w:ascii="Wingdings" w:hAnsi="Wingdings" w:hint="default"/>
+      </w:rPr>
+    </w:lvl>
+  </w:abstractNum>
+  <w:abstractNum w:abstractNumId="2" w15:restartNumberingAfterBreak="0">
     <w:nsid w:val="0FA97750"/>
     <w:multiLevelType w:val="hybridMultilevel"/>
     <w:tmpl w:val="12A49138"/>
@@ -1807,7 +1945,7 @@
       </w:rPr>
     </w:lvl>
   </w:abstractNum>
-  <w:abstractNum w:abstractNumId="2" w15:restartNumberingAfterBreak="0">
+  <w:abstractNum w:abstractNumId="3" w15:restartNumberingAfterBreak="0">
     <w:nsid w:val="0FCE07F0"/>
     <w:multiLevelType w:val="hybridMultilevel"/>
     <w:tmpl w:val="8376D312"/>
@@ -1919,7 +2057,233 @@
       </w:rPr>
     </w:lvl>
   </w:abstractNum>
-  <w:abstractNum w:abstractNumId="3" w15:restartNumberingAfterBreak="0">
+  <w:abstractNum w:abstractNumId="4" w15:restartNumberingAfterBreak="0">
+    <w:nsid w:val="18B20980"/>
+    <w:multiLevelType w:val="hybridMultilevel"/>
+    <w:tmpl w:val="235CD88E"/>
+    <w:lvl w:ilvl="0" w:tplc="040E0001">
+      <w:start w:val="1"/>
+      <w:numFmt w:val="bullet"/>
+      <w:lvlText w:val=""/>
+      <w:lvlJc w:val="left"/>
+      <w:pPr>
+        <w:ind w:left="720" w:hanging="360"/>
+      </w:pPr>
+      <w:rPr>
+        <w:rFonts w:ascii="Symbol" w:hAnsi="Symbol" w:hint="default"/>
+      </w:rPr>
+    </w:lvl>
+    <w:lvl w:ilvl="1" w:tplc="040E0003" w:tentative="1">
+      <w:start w:val="1"/>
+      <w:numFmt w:val="bullet"/>
+      <w:lvlText w:val="o"/>
+      <w:lvlJc w:val="left"/>
+      <w:pPr>
+        <w:ind w:left="1440" w:hanging="360"/>
+      </w:pPr>
+      <w:rPr>
+        <w:rFonts w:ascii="Courier New" w:hAnsi="Courier New" w:cs="Courier New" w:hint="default"/>
+      </w:rPr>
+    </w:lvl>
+    <w:lvl w:ilvl="2" w:tplc="040E0005" w:tentative="1">
+      <w:start w:val="1"/>
+      <w:numFmt w:val="bullet"/>
+      <w:lvlText w:val=""/>
+      <w:lvlJc w:val="left"/>
+      <w:pPr>
+        <w:ind w:left="2160" w:hanging="360"/>
+      </w:pPr>
+      <w:rPr>
+        <w:rFonts w:ascii="Wingdings" w:hAnsi="Wingdings" w:hint="default"/>
+      </w:rPr>
+    </w:lvl>
+    <w:lvl w:ilvl="3" w:tplc="040E0001" w:tentative="1">
+      <w:start w:val="1"/>
+      <w:numFmt w:val="bullet"/>
+      <w:lvlText w:val=""/>
+      <w:lvlJc w:val="left"/>
+      <w:pPr>
+        <w:ind w:left="2880" w:hanging="360"/>
+      </w:pPr>
+      <w:rPr>
+        <w:rFonts w:ascii="Symbol" w:hAnsi="Symbol" w:hint="default"/>
+      </w:rPr>
+    </w:lvl>
+    <w:lvl w:ilvl="4" w:tplc="040E0003" w:tentative="1">
+      <w:start w:val="1"/>
+      <w:numFmt w:val="bullet"/>
+      <w:lvlText w:val="o"/>
+      <w:lvlJc w:val="left"/>
+      <w:pPr>
+        <w:ind w:left="3600" w:hanging="360"/>
+      </w:pPr>
+      <w:rPr>
+        <w:rFonts w:ascii="Courier New" w:hAnsi="Courier New" w:cs="Courier New" w:hint="default"/>
+      </w:rPr>
+    </w:lvl>
+    <w:lvl w:ilvl="5" w:tplc="040E0005" w:tentative="1">
+      <w:start w:val="1"/>
+      <w:numFmt w:val="bullet"/>
+      <w:lvlText w:val=""/>
+      <w:lvlJc w:val="left"/>
+      <w:pPr>
+        <w:ind w:left="4320" w:hanging="360"/>
+      </w:pPr>
+      <w:rPr>
+        <w:rFonts w:ascii="Wingdings" w:hAnsi="Wingdings" w:hint="default"/>
+      </w:rPr>
+    </w:lvl>
+    <w:lvl w:ilvl="6" w:tplc="040E0001" w:tentative="1">
+      <w:start w:val="1"/>
+      <w:numFmt w:val="bullet"/>
+      <w:lvlText w:val=""/>
+      <w:lvlJc w:val="left"/>
+      <w:pPr>
+        <w:ind w:left="5040" w:hanging="360"/>
+      </w:pPr>
+      <w:rPr>
+        <w:rFonts w:ascii="Symbol" w:hAnsi="Symbol" w:hint="default"/>
+      </w:rPr>
+    </w:lvl>
+    <w:lvl w:ilvl="7" w:tplc="040E0003" w:tentative="1">
+      <w:start w:val="1"/>
+      <w:numFmt w:val="bullet"/>
+      <w:lvlText w:val="o"/>
+      <w:lvlJc w:val="left"/>
+      <w:pPr>
+        <w:ind w:left="5760" w:hanging="360"/>
+      </w:pPr>
+      <w:rPr>
+        <w:rFonts w:ascii="Courier New" w:hAnsi="Courier New" w:cs="Courier New" w:hint="default"/>
+      </w:rPr>
+    </w:lvl>
+    <w:lvl w:ilvl="8" w:tplc="040E0005" w:tentative="1">
+      <w:start w:val="1"/>
+      <w:numFmt w:val="bullet"/>
+      <w:lvlText w:val=""/>
+      <w:lvlJc w:val="left"/>
+      <w:pPr>
+        <w:ind w:left="6480" w:hanging="360"/>
+      </w:pPr>
+      <w:rPr>
+        <w:rFonts w:ascii="Wingdings" w:hAnsi="Wingdings" w:hint="default"/>
+      </w:rPr>
+    </w:lvl>
+  </w:abstractNum>
+  <w:abstractNum w:abstractNumId="5" w15:restartNumberingAfterBreak="0">
+    <w:nsid w:val="26F95C25"/>
+    <w:multiLevelType w:val="hybridMultilevel"/>
+    <w:tmpl w:val="7A92A584"/>
+    <w:lvl w:ilvl="0" w:tplc="D4EAB66A">
+      <w:start w:val="1"/>
+      <w:numFmt w:val="bullet"/>
+      <w:lvlText w:val=""/>
+      <w:lvlJc w:val="left"/>
+      <w:pPr>
+        <w:ind w:left="720" w:hanging="360"/>
+      </w:pPr>
+      <w:rPr>
+        <w:rFonts w:ascii="Symbol" w:hAnsi="Symbol" w:hint="default"/>
+      </w:rPr>
+    </w:lvl>
+    <w:lvl w:ilvl="1" w:tplc="040E0003" w:tentative="1">
+      <w:start w:val="1"/>
+      <w:numFmt w:val="bullet"/>
+      <w:lvlText w:val="o"/>
+      <w:lvlJc w:val="left"/>
+      <w:pPr>
+        <w:ind w:left="1440" w:hanging="360"/>
+      </w:pPr>
+      <w:rPr>
+        <w:rFonts w:ascii="Courier New" w:hAnsi="Courier New" w:cs="Courier New" w:hint="default"/>
+      </w:rPr>
+    </w:lvl>
+    <w:lvl w:ilvl="2" w:tplc="040E0005" w:tentative="1">
+      <w:start w:val="1"/>
+      <w:numFmt w:val="bullet"/>
+      <w:lvlText w:val=""/>
+      <w:lvlJc w:val="left"/>
+      <w:pPr>
+        <w:ind w:left="2160" w:hanging="360"/>
+      </w:pPr>
+      <w:rPr>
+        <w:rFonts w:ascii="Wingdings" w:hAnsi="Wingdings" w:hint="default"/>
+      </w:rPr>
+    </w:lvl>
+    <w:lvl w:ilvl="3" w:tplc="040E0001" w:tentative="1">
+      <w:start w:val="1"/>
+      <w:numFmt w:val="bullet"/>
+      <w:lvlText w:val=""/>
+      <w:lvlJc w:val="left"/>
+      <w:pPr>
+        <w:ind w:left="2880" w:hanging="360"/>
+      </w:pPr>
+      <w:rPr>
+        <w:rFonts w:ascii="Symbol" w:hAnsi="Symbol" w:hint="default"/>
+      </w:rPr>
+    </w:lvl>
+    <w:lvl w:ilvl="4" w:tplc="040E0003" w:tentative="1">
+      <w:start w:val="1"/>
+      <w:numFmt w:val="bullet"/>
+      <w:lvlText w:val="o"/>
+      <w:lvlJc w:val="left"/>
+      <w:pPr>
+        <w:ind w:left="3600" w:hanging="360"/>
+      </w:pPr>
+      <w:rPr>
+        <w:rFonts w:ascii="Courier New" w:hAnsi="Courier New" w:cs="Courier New" w:hint="default"/>
+      </w:rPr>
+    </w:lvl>
+    <w:lvl w:ilvl="5" w:tplc="040E0005" w:tentative="1">
+      <w:start w:val="1"/>
+      <w:numFmt w:val="bullet"/>
+      <w:lvlText w:val=""/>
+      <w:lvlJc w:val="left"/>
+      <w:pPr>
+        <w:ind w:left="4320" w:hanging="360"/>
+      </w:pPr>
+      <w:rPr>
+        <w:rFonts w:ascii="Wingdings" w:hAnsi="Wingdings" w:hint="default"/>
+      </w:rPr>
+    </w:lvl>
+    <w:lvl w:ilvl="6" w:tplc="040E0001" w:tentative="1">
+      <w:start w:val="1"/>
+      <w:numFmt w:val="bullet"/>
+      <w:lvlText w:val=""/>
+      <w:lvlJc w:val="left"/>
+      <w:pPr>
+        <w:ind w:left="5040" w:hanging="360"/>
+      </w:pPr>
+      <w:rPr>
+        <w:rFonts w:ascii="Symbol" w:hAnsi="Symbol" w:hint="default"/>
+      </w:rPr>
+    </w:lvl>
+    <w:lvl w:ilvl="7" w:tplc="040E0003" w:tentative="1">
+      <w:start w:val="1"/>
+      <w:numFmt w:val="bullet"/>
+      <w:lvlText w:val="o"/>
+      <w:lvlJc w:val="left"/>
+      <w:pPr>
+        <w:ind w:left="5760" w:hanging="360"/>
+      </w:pPr>
+      <w:rPr>
+        <w:rFonts w:ascii="Courier New" w:hAnsi="Courier New" w:cs="Courier New" w:hint="default"/>
+      </w:rPr>
+    </w:lvl>
+    <w:lvl w:ilvl="8" w:tplc="040E0005" w:tentative="1">
+      <w:start w:val="1"/>
+      <w:numFmt w:val="bullet"/>
+      <w:lvlText w:val=""/>
+      <w:lvlJc w:val="left"/>
+      <w:pPr>
+        <w:ind w:left="6480" w:hanging="360"/>
+      </w:pPr>
+      <w:rPr>
+        <w:rFonts w:ascii="Wingdings" w:hAnsi="Wingdings" w:hint="default"/>
+      </w:rPr>
+    </w:lvl>
+  </w:abstractNum>
+  <w:abstractNum w:abstractNumId="6" w15:restartNumberingAfterBreak="0">
     <w:nsid w:val="30072C4B"/>
     <w:multiLevelType w:val="hybridMultilevel"/>
     <w:tmpl w:val="DC66E998"/>
@@ -2032,7 +2396,120 @@
       </w:rPr>
     </w:lvl>
   </w:abstractNum>
-  <w:abstractNum w:abstractNumId="4" w15:restartNumberingAfterBreak="0">
+  <w:abstractNum w:abstractNumId="7" w15:restartNumberingAfterBreak="0">
+    <w:nsid w:val="352B69D1"/>
+    <w:multiLevelType w:val="hybridMultilevel"/>
+    <w:tmpl w:val="63EE1ADE"/>
+    <w:lvl w:ilvl="0" w:tplc="040E0001">
+      <w:start w:val="1"/>
+      <w:numFmt w:val="bullet"/>
+      <w:lvlText w:val=""/>
+      <w:lvlJc w:val="left"/>
+      <w:pPr>
+        <w:ind w:left="720" w:hanging="360"/>
+      </w:pPr>
+      <w:rPr>
+        <w:rFonts w:ascii="Symbol" w:hAnsi="Symbol" w:hint="default"/>
+      </w:rPr>
+    </w:lvl>
+    <w:lvl w:ilvl="1" w:tplc="040E0003" w:tentative="1">
+      <w:start w:val="1"/>
+      <w:numFmt w:val="bullet"/>
+      <w:lvlText w:val="o"/>
+      <w:lvlJc w:val="left"/>
+      <w:pPr>
+        <w:ind w:left="1440" w:hanging="360"/>
+      </w:pPr>
+      <w:rPr>
+        <w:rFonts w:ascii="Courier New" w:hAnsi="Courier New" w:cs="Courier New" w:hint="default"/>
+      </w:rPr>
+    </w:lvl>
+    <w:lvl w:ilvl="2" w:tplc="040E0005" w:tentative="1">
+      <w:start w:val="1"/>
+      <w:numFmt w:val="bullet"/>
+      <w:lvlText w:val=""/>
+      <w:lvlJc w:val="left"/>
+      <w:pPr>
+        <w:ind w:left="2160" w:hanging="360"/>
+      </w:pPr>
+      <w:rPr>
+        <w:rFonts w:ascii="Wingdings" w:hAnsi="Wingdings" w:hint="default"/>
+      </w:rPr>
+    </w:lvl>
+    <w:lvl w:ilvl="3" w:tplc="040E0001" w:tentative="1">
+      <w:start w:val="1"/>
+      <w:numFmt w:val="bullet"/>
+      <w:lvlText w:val=""/>
+      <w:lvlJc w:val="left"/>
+      <w:pPr>
+        <w:ind w:left="2880" w:hanging="360"/>
+      </w:pPr>
+      <w:rPr>
+        <w:rFonts w:ascii="Symbol" w:hAnsi="Symbol" w:hint="default"/>
+      </w:rPr>
+    </w:lvl>
+    <w:lvl w:ilvl="4" w:tplc="040E0003" w:tentative="1">
+      <w:start w:val="1"/>
+      <w:numFmt w:val="bullet"/>
+      <w:lvlText w:val="o"/>
+      <w:lvlJc w:val="left"/>
+      <w:pPr>
+        <w:ind w:left="3600" w:hanging="360"/>
+      </w:pPr>
+      <w:rPr>
+        <w:rFonts w:ascii="Courier New" w:hAnsi="Courier New" w:cs="Courier New" w:hint="default"/>
+      </w:rPr>
+    </w:lvl>
+    <w:lvl w:ilvl="5" w:tplc="040E0005" w:tentative="1">
+      <w:start w:val="1"/>
+      <w:numFmt w:val="bullet"/>
+      <w:lvlText w:val=""/>
+      <w:lvlJc w:val="left"/>
+      <w:pPr>
+        <w:ind w:left="4320" w:hanging="360"/>
+      </w:pPr>
+      <w:rPr>
+        <w:rFonts w:ascii="Wingdings" w:hAnsi="Wingdings" w:hint="default"/>
+      </w:rPr>
+    </w:lvl>
+    <w:lvl w:ilvl="6" w:tplc="040E0001" w:tentative="1">
+      <w:start w:val="1"/>
+      <w:numFmt w:val="bullet"/>
+      <w:lvlText w:val=""/>
+      <w:lvlJc w:val="left"/>
+      <w:pPr>
+        <w:ind w:left="5040" w:hanging="360"/>
+      </w:pPr>
+      <w:rPr>
+        <w:rFonts w:ascii="Symbol" w:hAnsi="Symbol" w:hint="default"/>
+      </w:rPr>
+    </w:lvl>
+    <w:lvl w:ilvl="7" w:tplc="040E0003" w:tentative="1">
+      <w:start w:val="1"/>
+      <w:numFmt w:val="bullet"/>
+      <w:lvlText w:val="o"/>
+      <w:lvlJc w:val="left"/>
+      <w:pPr>
+        <w:ind w:left="5760" w:hanging="360"/>
+      </w:pPr>
+      <w:rPr>
+        <w:rFonts w:ascii="Courier New" w:hAnsi="Courier New" w:cs="Courier New" w:hint="default"/>
+      </w:rPr>
+    </w:lvl>
+    <w:lvl w:ilvl="8" w:tplc="040E0005" w:tentative="1">
+      <w:start w:val="1"/>
+      <w:numFmt w:val="bullet"/>
+      <w:lvlText w:val=""/>
+      <w:lvlJc w:val="left"/>
+      <w:pPr>
+        <w:ind w:left="6480" w:hanging="360"/>
+      </w:pPr>
+      <w:rPr>
+        <w:rFonts w:ascii="Wingdings" w:hAnsi="Wingdings" w:hint="default"/>
+      </w:rPr>
+    </w:lvl>
+  </w:abstractNum>
+  <w:abstractNum w:abstractNumId="8" w15:restartNumberingAfterBreak="0">
     <w:nsid w:val="4B0B16FC"/>
     <w:multiLevelType w:val="hybridMultilevel"/>
     <w:tmpl w:val="011601B4"/>
@@ -2146,19 +2623,31 @@
     </w:lvl>
   </w:abstractNum>
   <w:num w:numId="1">
-    <w:abstractNumId w:val="4"/>
+    <w:abstractNumId w:val="8"/>
   </w:num>
   <w:num w:numId="2">
-    <w:abstractNumId w:val="3"/>
+    <w:abstractNumId w:val="6"/>
   </w:num>
   <w:num w:numId="3">
-    <w:abstractNumId w:val="2"/>
+    <w:abstractNumId w:val="3"/>
   </w:num>
   <w:num w:numId="4">
     <w:abstractNumId w:val="0"/>
   </w:num>
   <w:num w:numId="5">
+    <w:abstractNumId w:val="2"/>
+  </w:num>
+  <w:num w:numId="6">
+    <w:abstractNumId w:val="4"/>
+  </w:num>
+  <w:num w:numId="7">
+    <w:abstractNumId w:val="5"/>
+  </w:num>
+  <w:num w:numId="8">
     <w:abstractNumId w:val="1"/>
+  </w:num>
+  <w:num w:numId="9">
+    <w:abstractNumId w:val="7"/>
   </w:num>
 </w:numbering>
 </file>

</xml_diff>

<commit_message>
Made the ticket price button more evidnet
</commit_message>
<xml_diff>
--- a/preparation/deliverable.docx
+++ b/preparation/deliverable.docx
@@ -1509,6 +1509,18 @@
       <w:proofErr w:type="gramEnd"/>
       <w:r>
         <w:t xml:space="preserve"> not doing a different mode for that, because it is not mandatory and deadline issues.</w:t>
+      </w:r>
+    </w:p>
+    <w:p>
+      <w:pPr>
+        <w:pStyle w:val="Listaszerbekezds"/>
+        <w:numPr>
+          <w:ilvl w:val="0"/>
+          <w:numId w:val="9"/>
+        </w:numPr>
+      </w:pPr>
+      <w:r>
+        <w:t>Made the ticket price button a bit more obvious.</w:t>
       </w:r>
       <w:bookmarkStart w:id="0" w:name="_GoBack"/>
       <w:bookmarkEnd w:id="0"/>

</xml_diff>